<commit_message>
DB - Interview Questions Updated
</commit_message>
<xml_diff>
--- a/src/test/resources/PostgresSql/Sql_Interview_Questions.docx
+++ b/src/test/resources/PostgresSql/Sql_Interview_Questions.docx
@@ -6697,79 +6697,7 @@
           <w:sz w:val="24"/>
           <w:szCs w:val="24"/>
         </w:rPr>
-        <w:t>A DB contains a list of filenames including their extensions and the dates they were last</w:t>
-      </w:r>
-      <w:r>
-        <w:rPr>
-          <w:rFonts w:ascii="Times New Roman" w:hAnsi="Times New Roman" w:cs="Times New Roman"/>
-          <w:color w:val="ED7D31" w:themeColor="accent2"/>
-          <w:sz w:val="24"/>
-          <w:szCs w:val="24"/>
-        </w:rPr>
-        <w:t xml:space="preserve"> </w:t>
-      </w:r>
-      <w:r>
-        <w:rPr>
-          <w:rFonts w:ascii="Times New Roman" w:hAnsi="Times New Roman" w:cs="Times New Roman"/>
-          <w:color w:val="ED7D31" w:themeColor="accent2"/>
-          <w:sz w:val="24"/>
-          <w:szCs w:val="24"/>
-        </w:rPr>
-        <w:t xml:space="preserve">modified. For each date that a modification was made, return the date, the extension(s) </w:t>
-      </w:r>
-      <w:r>
-        <w:rPr>
-          <w:rFonts w:ascii="Times New Roman" w:hAnsi="Times New Roman" w:cs="Times New Roman"/>
-          <w:color w:val="ED7D31" w:themeColor="accent2"/>
-          <w:sz w:val="24"/>
-          <w:szCs w:val="24"/>
-        </w:rPr>
-        <w:t xml:space="preserve"> </w:t>
-      </w:r>
-      <w:r>
-        <w:rPr>
-          <w:rFonts w:ascii="Times New Roman" w:hAnsi="Times New Roman" w:cs="Times New Roman"/>
-          <w:color w:val="ED7D31" w:themeColor="accent2"/>
-          <w:sz w:val="24"/>
-          <w:szCs w:val="24"/>
-        </w:rPr>
-        <w:t>of the files that were modified the most, and the number of files modified that date. If</w:t>
-      </w:r>
-      <w:r>
-        <w:rPr>
-          <w:rFonts w:ascii="Times New Roman" w:hAnsi="Times New Roman" w:cs="Times New Roman"/>
-          <w:color w:val="ED7D31" w:themeColor="accent2"/>
-          <w:sz w:val="24"/>
-          <w:szCs w:val="24"/>
-        </w:rPr>
-        <w:t xml:space="preserve"> </w:t>
-      </w:r>
-      <w:r>
-        <w:rPr>
-          <w:rFonts w:ascii="Times New Roman" w:hAnsi="Times New Roman" w:cs="Times New Roman"/>
-          <w:color w:val="ED7D31" w:themeColor="accent2"/>
-          <w:sz w:val="24"/>
-          <w:szCs w:val="24"/>
-        </w:rPr>
-        <w:t>more than one file extension ties for the most modifications, return them as a comma</w:t>
-      </w:r>
-      <w:r>
-        <w:rPr>
-          <w:rFonts w:ascii="Times New Roman" w:hAnsi="Times New Roman" w:cs="Times New Roman"/>
-          <w:color w:val="ED7D31" w:themeColor="accent2"/>
-          <w:sz w:val="24"/>
-          <w:szCs w:val="24"/>
-        </w:rPr>
-        <w:t xml:space="preserve"> </w:t>
-      </w:r>
-      <w:r>
-        <w:rPr>
-          <w:rFonts w:ascii="Times New Roman" w:hAnsi="Times New Roman" w:cs="Times New Roman"/>
-          <w:color w:val="ED7D31" w:themeColor="accent2"/>
-          <w:sz w:val="24"/>
-          <w:szCs w:val="24"/>
-        </w:rPr>
-        <w:t>delimited list in reverse order.</w:t>
+        <w:t>A DB contains a list of filenames including their extensions and the dates they were last modified. For each date that a modification was made, return the date, the extension(s)  of the files that were modified the most, and the number of files modified that date. If more than one file extension ties for the most modifications, return them as a comma delimited list in reverse order.</w:t>
       </w:r>
     </w:p>
     <w:p>
@@ -8036,6 +7964,7 @@
     </w:p>
     <w:p>
       <w:pPr>
+        <w:jc w:val="both"/>
         <w:rPr>
           <w:rFonts w:ascii="Times New Roman" w:hAnsi="Times New Roman" w:cs="Times New Roman"/>
           <w:b/>
@@ -8058,6 +7987,7 @@
     </w:p>
     <w:p>
       <w:pPr>
+        <w:jc w:val="both"/>
         <w:rPr>
           <w:rFonts w:ascii="Times New Roman" w:hAnsi="Times New Roman" w:cs="Times New Roman"/>
           <w:sz w:val="24"/>
@@ -8093,6 +8023,7 @@
     </w:p>
     <w:p>
       <w:pPr>
+        <w:jc w:val="both"/>
         <w:rPr>
           <w:rFonts w:ascii="Times New Roman" w:hAnsi="Times New Roman" w:cs="Times New Roman"/>
           <w:sz w:val="24"/>
@@ -8164,6 +8095,7 @@
     </w:p>
     <w:p>
       <w:pPr>
+        <w:jc w:val="both"/>
         <w:rPr>
           <w:rFonts w:ascii="Times New Roman" w:hAnsi="Times New Roman" w:cs="Times New Roman"/>
           <w:sz w:val="24"/>
@@ -8217,6 +8149,7 @@
     </w:p>
     <w:p>
       <w:pPr>
+        <w:jc w:val="both"/>
         <w:rPr>
           <w:rFonts w:ascii="Times New Roman" w:hAnsi="Times New Roman" w:cs="Times New Roman"/>
           <w:sz w:val="24"/>
@@ -8270,6 +8203,7 @@
     </w:p>
     <w:p>
       <w:pPr>
+        <w:jc w:val="both"/>
         <w:rPr>
           <w:rFonts w:ascii="Times New Roman" w:hAnsi="Times New Roman" w:cs="Times New Roman"/>
           <w:b/>
@@ -8292,6 +8226,7 @@
     </w:p>
     <w:p>
       <w:pPr>
+        <w:jc w:val="both"/>
         <w:rPr>
           <w:rFonts w:ascii="Times New Roman" w:hAnsi="Times New Roman" w:cs="Times New Roman"/>
           <w:sz w:val="24"/>
@@ -8327,6 +8262,7 @@
     </w:p>
     <w:p>
       <w:pPr>
+        <w:jc w:val="both"/>
         <w:rPr>
           <w:rFonts w:ascii="Times New Roman" w:hAnsi="Times New Roman" w:cs="Times New Roman"/>
           <w:sz w:val="24"/>
@@ -8398,6 +8334,7 @@
     </w:p>
     <w:p>
       <w:pPr>
+        <w:jc w:val="both"/>
         <w:rPr>
           <w:rFonts w:ascii="Times New Roman" w:hAnsi="Times New Roman" w:cs="Times New Roman"/>
           <w:sz w:val="24"/>
@@ -8433,6 +8370,7 @@
     </w:p>
     <w:p>
       <w:pPr>
+        <w:jc w:val="both"/>
         <w:rPr>
           <w:rFonts w:ascii="Times New Roman" w:hAnsi="Times New Roman" w:cs="Times New Roman"/>
           <w:b/>
@@ -8455,6 +8393,7 @@
     </w:p>
     <w:p>
       <w:pPr>
+        <w:jc w:val="both"/>
         <w:rPr>
           <w:rFonts w:ascii="Times New Roman" w:hAnsi="Times New Roman" w:cs="Times New Roman"/>
           <w:sz w:val="24"/>
@@ -8526,6 +8465,7 @@
     </w:p>
     <w:p>
       <w:pPr>
+        <w:jc w:val="both"/>
         <w:rPr>
           <w:rFonts w:ascii="Times New Roman" w:hAnsi="Times New Roman" w:cs="Times New Roman"/>
           <w:b/>
@@ -8548,6 +8488,7 @@
     </w:p>
     <w:p>
       <w:pPr>
+        <w:jc w:val="both"/>
         <w:rPr>
           <w:rFonts w:ascii="Times New Roman" w:hAnsi="Times New Roman" w:cs="Times New Roman"/>
           <w:sz w:val="24"/>
@@ -8583,6 +8524,7 @@
     </w:p>
     <w:p>
       <w:pPr>
+        <w:jc w:val="both"/>
         <w:rPr>
           <w:rFonts w:ascii="Times New Roman" w:hAnsi="Times New Roman" w:cs="Times New Roman"/>
           <w:b/>
@@ -8604,6 +8546,7 @@
     </w:p>
     <w:p>
       <w:pPr>
+        <w:jc w:val="both"/>
         <w:rPr>
           <w:rFonts w:ascii="Times New Roman" w:hAnsi="Times New Roman" w:cs="Times New Roman"/>
           <w:sz w:val="24"/>
@@ -8631,6 +8574,7 @@
     </w:p>
     <w:p>
       <w:pPr>
+        <w:jc w:val="both"/>
         <w:rPr>
           <w:rFonts w:ascii="Times New Roman" w:hAnsi="Times New Roman" w:cs="Times New Roman"/>
           <w:sz w:val="24"/>
@@ -8648,6 +8592,7 @@
     </w:p>
     <w:p>
       <w:pPr>
+        <w:jc w:val="both"/>
         <w:rPr>
           <w:rFonts w:ascii="Times New Roman" w:hAnsi="Times New Roman" w:cs="Times New Roman"/>
           <w:sz w:val="24"/>
@@ -9515,23 +9460,3709 @@
     </w:p>
     <w:p>
       <w:pPr>
-        <w:jc w:val="both"/>
-        <w:rPr>
-          <w:rFonts w:ascii="Times New Roman" w:hAnsi="Times New Roman" w:cs="Times New Roman"/>
-          <w:sz w:val="24"/>
-          <w:szCs w:val="24"/>
-        </w:rPr>
-      </w:pPr>
-    </w:p>
-    <w:p>
-      <w:pPr>
-        <w:jc w:val="both"/>
-        <w:rPr>
-          <w:rFonts w:ascii="Times New Roman" w:hAnsi="Times New Roman" w:cs="Times New Roman"/>
-          <w:sz w:val="24"/>
-          <w:szCs w:val="24"/>
-        </w:rPr>
-      </w:pPr>
+        <w:pStyle w:val="Heading1"/>
+        <w:jc w:val="both"/>
+        <w:rPr>
+          <w:rFonts w:ascii="Times New Roman" w:hAnsi="Times New Roman" w:cs="Times New Roman"/>
+          <w:sz w:val="24"/>
+          <w:szCs w:val="24"/>
+        </w:rPr>
+      </w:pPr>
+      <w:r>
+        <w:rPr>
+          <w:rFonts w:ascii="Times New Roman" w:hAnsi="Times New Roman" w:cs="Times New Roman"/>
+          <w:sz w:val="24"/>
+          <w:szCs w:val="24"/>
+        </w:rPr>
+        <w:t>Problem 5:</w:t>
+      </w:r>
+    </w:p>
+    <w:p>
+      <w:pPr>
+        <w:jc w:val="both"/>
+        <w:rPr>
+          <w:rFonts w:ascii="Times New Roman" w:hAnsi="Times New Roman" w:cs="Times New Roman"/>
+          <w:color w:val="ED7D31" w:themeColor="accent2"/>
+          <w:sz w:val="24"/>
+          <w:szCs w:val="24"/>
+        </w:rPr>
+      </w:pPr>
+      <w:r>
+        <w:rPr>
+          <w:rFonts w:ascii="Times New Roman" w:hAnsi="Times New Roman" w:cs="Times New Roman"/>
+          <w:color w:val="ED7D31" w:themeColor="accent2"/>
+          <w:sz w:val="24"/>
+          <w:szCs w:val="24"/>
+        </w:rPr>
+        <w:t>Find the hierarchy of employees</w:t>
+      </w:r>
+    </w:p>
+    <w:p>
+      <w:pPr>
+        <w:jc w:val="both"/>
+        <w:rPr>
+          <w:rFonts w:ascii="Times New Roman" w:hAnsi="Times New Roman" w:cs="Times New Roman"/>
+          <w:color w:val="ED7D31" w:themeColor="accent2"/>
+          <w:sz w:val="24"/>
+          <w:szCs w:val="24"/>
+        </w:rPr>
+      </w:pPr>
+      <w:r>
+        <w:rPr>
+          <w:rFonts w:ascii="Times New Roman" w:hAnsi="Times New Roman" w:cs="Times New Roman"/>
+          <w:color w:val="ED7D31" w:themeColor="accent2"/>
+          <w:sz w:val="24"/>
+          <w:szCs w:val="24"/>
+        </w:rPr>
+        <w:t>For each employee, showcase all the employee's working under them (including themselves)</w:t>
+      </w:r>
+    </w:p>
+    <w:p>
+      <w:pPr>
+        <w:jc w:val="both"/>
+        <w:rPr>
+          <w:rFonts w:ascii="Times New Roman" w:hAnsi="Times New Roman" w:cs="Times New Roman"/>
+          <w:color w:val="ED7D31" w:themeColor="accent2"/>
+          <w:sz w:val="24"/>
+          <w:szCs w:val="24"/>
+        </w:rPr>
+      </w:pPr>
+      <w:r>
+        <w:rPr>
+          <w:rFonts w:ascii="Times New Roman" w:hAnsi="Times New Roman" w:cs="Times New Roman"/>
+          <w:color w:val="ED7D31" w:themeColor="accent2"/>
+          <w:sz w:val="24"/>
+          <w:szCs w:val="24"/>
+        </w:rPr>
+        <w:t xml:space="preserve">Such that, when the child tree expands </w:t>
+      </w:r>
+      <w:r>
+        <w:rPr>
+          <w:rFonts w:ascii="Times New Roman" w:hAnsi="Times New Roman" w:cs="Times New Roman"/>
+          <w:color w:val="ED7D31" w:themeColor="accent2"/>
+          <w:sz w:val="24"/>
+          <w:szCs w:val="24"/>
+        </w:rPr>
+        <w:t>i.e.,</w:t>
+      </w:r>
+      <w:r>
+        <w:rPr>
+          <w:rFonts w:ascii="Times New Roman" w:hAnsi="Times New Roman" w:cs="Times New Roman"/>
+          <w:color w:val="ED7D31" w:themeColor="accent2"/>
+          <w:sz w:val="24"/>
+          <w:szCs w:val="24"/>
+        </w:rPr>
+        <w:t xml:space="preserve"> every new employee should be dynamically </w:t>
+      </w:r>
+    </w:p>
+    <w:p>
+      <w:pPr>
+        <w:jc w:val="both"/>
+        <w:rPr>
+          <w:rFonts w:ascii="Times New Roman" w:hAnsi="Times New Roman" w:cs="Times New Roman"/>
+          <w:color w:val="ED7D31" w:themeColor="accent2"/>
+          <w:sz w:val="24"/>
+          <w:szCs w:val="24"/>
+        </w:rPr>
+      </w:pPr>
+      <w:r>
+        <w:rPr>
+          <w:rFonts w:ascii="Times New Roman" w:hAnsi="Times New Roman" w:cs="Times New Roman"/>
+          <w:color w:val="ED7D31" w:themeColor="accent2"/>
+          <w:sz w:val="24"/>
+          <w:szCs w:val="24"/>
+        </w:rPr>
+        <w:t xml:space="preserve">assigned to their managers till the </w:t>
+      </w:r>
+      <w:r>
+        <w:rPr>
+          <w:rFonts w:ascii="Times New Roman" w:hAnsi="Times New Roman" w:cs="Times New Roman"/>
+          <w:color w:val="ED7D31" w:themeColor="accent2"/>
+          <w:sz w:val="24"/>
+          <w:szCs w:val="24"/>
+        </w:rPr>
+        <w:t>top-level</w:t>
+      </w:r>
+      <w:r>
+        <w:rPr>
+          <w:rFonts w:ascii="Times New Roman" w:hAnsi="Times New Roman" w:cs="Times New Roman"/>
+          <w:color w:val="ED7D31" w:themeColor="accent2"/>
+          <w:sz w:val="24"/>
+          <w:szCs w:val="24"/>
+        </w:rPr>
+        <w:t xml:space="preserve"> hierarchy.</w:t>
+      </w:r>
+    </w:p>
+    <w:p>
+      <w:pPr>
+        <w:jc w:val="both"/>
+        <w:rPr>
+          <w:rFonts w:ascii="Times New Roman" w:hAnsi="Times New Roman" w:cs="Times New Roman"/>
+          <w:sz w:val="24"/>
+          <w:szCs w:val="24"/>
+        </w:rPr>
+      </w:pPr>
+      <w:r>
+        <w:rPr>
+          <w:rFonts w:ascii="Times New Roman" w:hAnsi="Times New Roman" w:cs="Times New Roman"/>
+          <w:noProof/>
+          <w:sz w:val="24"/>
+          <w:szCs w:val="24"/>
+        </w:rPr>
+        <w:drawing>
+          <wp:inline distT="0" distB="0" distL="0" distR="0" wp14:anchorId="3AF4E7CE" wp14:editId="5BEE85C2">
+            <wp:extent cx="5731510" cy="3222625"/>
+            <wp:effectExtent l="0" t="0" r="2540" b="0"/>
+            <wp:docPr id="4" name="Picture 4"/>
+            <wp:cNvGraphicFramePr>
+              <a:graphicFrameLocks xmlns:a="http://schemas.openxmlformats.org/drawingml/2006/main" noChangeAspect="1"/>
+            </wp:cNvGraphicFramePr>
+            <a:graphic xmlns:a="http://schemas.openxmlformats.org/drawingml/2006/main">
+              <a:graphicData uri="http://schemas.openxmlformats.org/drawingml/2006/picture">
+                <pic:pic xmlns:pic="http://schemas.openxmlformats.org/drawingml/2006/picture">
+                  <pic:nvPicPr>
+                    <pic:cNvPr id="1" name=""/>
+                    <pic:cNvPicPr/>
+                  </pic:nvPicPr>
+                  <pic:blipFill>
+                    <a:blip r:embed="rId13"/>
+                    <a:stretch>
+                      <a:fillRect/>
+                    </a:stretch>
+                  </pic:blipFill>
+                  <pic:spPr>
+                    <a:xfrm>
+                      <a:off x="0" y="0"/>
+                      <a:ext cx="5731510" cy="3222625"/>
+                    </a:xfrm>
+                    <a:prstGeom prst="rect">
+                      <a:avLst/>
+                    </a:prstGeom>
+                  </pic:spPr>
+                </pic:pic>
+              </a:graphicData>
+            </a:graphic>
+          </wp:inline>
+        </w:drawing>
+      </w:r>
+    </w:p>
+    <w:p>
+      <w:pPr>
+        <w:pStyle w:val="Heading2"/>
+        <w:jc w:val="both"/>
+        <w:rPr>
+          <w:rFonts w:ascii="Times New Roman" w:hAnsi="Times New Roman" w:cs="Times New Roman"/>
+          <w:sz w:val="24"/>
+          <w:szCs w:val="24"/>
+        </w:rPr>
+      </w:pPr>
+      <w:r>
+        <w:rPr>
+          <w:rFonts w:ascii="Times New Roman" w:hAnsi="Times New Roman" w:cs="Times New Roman"/>
+          <w:sz w:val="24"/>
+          <w:szCs w:val="24"/>
+        </w:rPr>
+        <w:lastRenderedPageBreak/>
+        <w:t>Recursive SQL syntax</w:t>
+      </w:r>
+    </w:p>
+    <w:p>
+      <w:pPr>
+        <w:jc w:val="both"/>
+        <w:rPr>
+          <w:rFonts w:ascii="Times New Roman" w:hAnsi="Times New Roman" w:cs="Times New Roman"/>
+          <w:b/>
+          <w:bCs/>
+          <w:sz w:val="24"/>
+          <w:szCs w:val="24"/>
+          <w:highlight w:val="yellow"/>
+        </w:rPr>
+      </w:pPr>
+      <w:r>
+        <w:rPr>
+          <w:rFonts w:ascii="Times New Roman" w:hAnsi="Times New Roman" w:cs="Times New Roman"/>
+          <w:b/>
+          <w:bCs/>
+          <w:sz w:val="24"/>
+          <w:szCs w:val="24"/>
+          <w:highlight w:val="yellow"/>
+        </w:rPr>
+        <w:t xml:space="preserve">with recursive </w:t>
+      </w:r>
+      <w:proofErr w:type="spellStart"/>
+      <w:r>
+        <w:rPr>
+          <w:rFonts w:ascii="Times New Roman" w:hAnsi="Times New Roman" w:cs="Times New Roman"/>
+          <w:b/>
+          <w:bCs/>
+          <w:sz w:val="24"/>
+          <w:szCs w:val="24"/>
+          <w:highlight w:val="yellow"/>
+        </w:rPr>
+        <w:t>cte</w:t>
+      </w:r>
+      <w:proofErr w:type="spellEnd"/>
+      <w:r>
+        <w:rPr>
+          <w:rFonts w:ascii="Times New Roman" w:hAnsi="Times New Roman" w:cs="Times New Roman"/>
+          <w:b/>
+          <w:bCs/>
+          <w:sz w:val="24"/>
+          <w:szCs w:val="24"/>
+          <w:highlight w:val="yellow"/>
+        </w:rPr>
+        <w:t xml:space="preserve"> as</w:t>
+      </w:r>
+    </w:p>
+    <w:p>
+      <w:pPr>
+        <w:jc w:val="both"/>
+        <w:rPr>
+          <w:rFonts w:ascii="Times New Roman" w:hAnsi="Times New Roman" w:cs="Times New Roman"/>
+          <w:b/>
+          <w:bCs/>
+          <w:sz w:val="24"/>
+          <w:szCs w:val="24"/>
+          <w:highlight w:val="yellow"/>
+        </w:rPr>
+      </w:pPr>
+      <w:r>
+        <w:rPr>
+          <w:rFonts w:ascii="Times New Roman" w:hAnsi="Times New Roman" w:cs="Times New Roman"/>
+          <w:b/>
+          <w:bCs/>
+          <w:sz w:val="24"/>
+          <w:szCs w:val="24"/>
+          <w:highlight w:val="yellow"/>
+        </w:rPr>
+        <w:tab/>
+        <w:t>(</w:t>
+      </w:r>
+      <w:proofErr w:type="gramStart"/>
+      <w:r>
+        <w:rPr>
+          <w:rFonts w:ascii="Times New Roman" w:hAnsi="Times New Roman" w:cs="Times New Roman"/>
+          <w:b/>
+          <w:bCs/>
+          <w:sz w:val="24"/>
+          <w:szCs w:val="24"/>
+          <w:highlight w:val="yellow"/>
+        </w:rPr>
+        <w:t>base</w:t>
+      </w:r>
+      <w:proofErr w:type="gramEnd"/>
+      <w:r>
+        <w:rPr>
+          <w:rFonts w:ascii="Times New Roman" w:hAnsi="Times New Roman" w:cs="Times New Roman"/>
+          <w:b/>
+          <w:bCs/>
+          <w:sz w:val="24"/>
+          <w:szCs w:val="24"/>
+          <w:highlight w:val="yellow"/>
+        </w:rPr>
+        <w:t xml:space="preserve"> query </w:t>
+      </w:r>
+    </w:p>
+    <w:p>
+      <w:pPr>
+        <w:jc w:val="both"/>
+        <w:rPr>
+          <w:rFonts w:ascii="Times New Roman" w:hAnsi="Times New Roman" w:cs="Times New Roman"/>
+          <w:b/>
+          <w:bCs/>
+          <w:sz w:val="24"/>
+          <w:szCs w:val="24"/>
+          <w:highlight w:val="yellow"/>
+        </w:rPr>
+      </w:pPr>
+      <w:r>
+        <w:rPr>
+          <w:rFonts w:ascii="Times New Roman" w:hAnsi="Times New Roman" w:cs="Times New Roman"/>
+          <w:b/>
+          <w:bCs/>
+          <w:sz w:val="24"/>
+          <w:szCs w:val="24"/>
+          <w:highlight w:val="yellow"/>
+        </w:rPr>
+        <w:tab/>
+        <w:t>union all</w:t>
+      </w:r>
+    </w:p>
+    <w:p>
+      <w:pPr>
+        <w:jc w:val="both"/>
+        <w:rPr>
+          <w:rFonts w:ascii="Times New Roman" w:hAnsi="Times New Roman" w:cs="Times New Roman"/>
+          <w:b/>
+          <w:bCs/>
+          <w:sz w:val="24"/>
+          <w:szCs w:val="24"/>
+          <w:highlight w:val="yellow"/>
+        </w:rPr>
+      </w:pPr>
+      <w:r>
+        <w:rPr>
+          <w:rFonts w:ascii="Times New Roman" w:hAnsi="Times New Roman" w:cs="Times New Roman"/>
+          <w:b/>
+          <w:bCs/>
+          <w:sz w:val="24"/>
+          <w:szCs w:val="24"/>
+          <w:highlight w:val="yellow"/>
+        </w:rPr>
+        <w:tab/>
+        <w:t>recursive part of the query</w:t>
+      </w:r>
+    </w:p>
+    <w:p>
+      <w:pPr>
+        <w:jc w:val="both"/>
+        <w:rPr>
+          <w:rFonts w:ascii="Times New Roman" w:hAnsi="Times New Roman" w:cs="Times New Roman"/>
+          <w:b/>
+          <w:bCs/>
+          <w:sz w:val="24"/>
+          <w:szCs w:val="24"/>
+          <w:highlight w:val="yellow"/>
+        </w:rPr>
+      </w:pPr>
+      <w:r>
+        <w:rPr>
+          <w:rFonts w:ascii="Times New Roman" w:hAnsi="Times New Roman" w:cs="Times New Roman"/>
+          <w:b/>
+          <w:bCs/>
+          <w:sz w:val="24"/>
+          <w:szCs w:val="24"/>
+          <w:highlight w:val="yellow"/>
+        </w:rPr>
+        <w:tab/>
+        <w:t>termination / exit condition)</w:t>
+      </w:r>
+    </w:p>
+    <w:p>
+      <w:pPr>
+        <w:jc w:val="both"/>
+        <w:rPr>
+          <w:rFonts w:ascii="Times New Roman" w:hAnsi="Times New Roman" w:cs="Times New Roman"/>
+          <w:b/>
+          <w:bCs/>
+          <w:sz w:val="24"/>
+          <w:szCs w:val="24"/>
+          <w:highlight w:val="yellow"/>
+        </w:rPr>
+      </w:pPr>
+      <w:r>
+        <w:rPr>
+          <w:rFonts w:ascii="Times New Roman" w:hAnsi="Times New Roman" w:cs="Times New Roman"/>
+          <w:b/>
+          <w:bCs/>
+          <w:sz w:val="24"/>
+          <w:szCs w:val="24"/>
+          <w:highlight w:val="yellow"/>
+        </w:rPr>
+        <w:t>select *</w:t>
+      </w:r>
+    </w:p>
+    <w:p>
+      <w:pPr>
+        <w:jc w:val="both"/>
+        <w:rPr>
+          <w:rFonts w:ascii="Times New Roman" w:hAnsi="Times New Roman" w:cs="Times New Roman"/>
+          <w:b/>
+          <w:bCs/>
+          <w:sz w:val="24"/>
+          <w:szCs w:val="24"/>
+        </w:rPr>
+      </w:pPr>
+      <w:r>
+        <w:rPr>
+          <w:rFonts w:ascii="Times New Roman" w:hAnsi="Times New Roman" w:cs="Times New Roman"/>
+          <w:b/>
+          <w:bCs/>
+          <w:sz w:val="24"/>
+          <w:szCs w:val="24"/>
+          <w:highlight w:val="yellow"/>
+        </w:rPr>
+        <w:t xml:space="preserve">from </w:t>
+      </w:r>
+      <w:proofErr w:type="spellStart"/>
+      <w:r>
+        <w:rPr>
+          <w:rFonts w:ascii="Times New Roman" w:hAnsi="Times New Roman" w:cs="Times New Roman"/>
+          <w:b/>
+          <w:bCs/>
+          <w:sz w:val="24"/>
+          <w:szCs w:val="24"/>
+          <w:highlight w:val="yellow"/>
+        </w:rPr>
+        <w:t>cte</w:t>
+      </w:r>
+      <w:proofErr w:type="spellEnd"/>
+      <w:r>
+        <w:rPr>
+          <w:rFonts w:ascii="Times New Roman" w:hAnsi="Times New Roman" w:cs="Times New Roman"/>
+          <w:b/>
+          <w:bCs/>
+          <w:sz w:val="24"/>
+          <w:szCs w:val="24"/>
+          <w:highlight w:val="yellow"/>
+        </w:rPr>
+        <w:t>;</w:t>
+      </w:r>
+    </w:p>
+    <w:p>
+      <w:pPr>
+        <w:jc w:val="both"/>
+        <w:rPr>
+          <w:rFonts w:ascii="Times New Roman" w:hAnsi="Times New Roman" w:cs="Times New Roman"/>
+          <w:sz w:val="24"/>
+          <w:szCs w:val="24"/>
+        </w:rPr>
+      </w:pPr>
+    </w:p>
+    <w:p>
+      <w:pPr>
+        <w:pStyle w:val="Heading2"/>
+        <w:jc w:val="both"/>
+        <w:rPr>
+          <w:rFonts w:ascii="Times New Roman" w:hAnsi="Times New Roman" w:cs="Times New Roman"/>
+          <w:sz w:val="24"/>
+          <w:szCs w:val="24"/>
+        </w:rPr>
+      </w:pPr>
+      <w:r>
+        <w:rPr>
+          <w:rFonts w:ascii="Times New Roman" w:hAnsi="Times New Roman" w:cs="Times New Roman"/>
+          <w:sz w:val="24"/>
+          <w:szCs w:val="24"/>
+        </w:rPr>
+        <w:t>Query Explanation:</w:t>
+      </w:r>
+    </w:p>
+    <w:p>
+      <w:pPr>
+        <w:spacing w:before="100" w:beforeAutospacing="1" w:after="100" w:afterAutospacing="1" w:line="240" w:lineRule="auto"/>
+        <w:jc w:val="both"/>
+        <w:rPr>
+          <w:rFonts w:ascii="Times New Roman" w:eastAsia="Times New Roman" w:hAnsi="Times New Roman" w:cs="Times New Roman"/>
+          <w:sz w:val="24"/>
+          <w:szCs w:val="24"/>
+          <w:lang w:eastAsia="en-IN"/>
+        </w:rPr>
+      </w:pPr>
+      <w:r>
+        <w:rPr>
+          <w:rFonts w:ascii="Times New Roman" w:eastAsia="Times New Roman" w:hAnsi="Times New Roman" w:cs="Times New Roman"/>
+          <w:sz w:val="24"/>
+          <w:szCs w:val="24"/>
+          <w:lang w:eastAsia="en-IN"/>
+        </w:rPr>
+        <w:t xml:space="preserve">The query generates the </w:t>
+      </w:r>
+      <w:r>
+        <w:rPr>
+          <w:rFonts w:ascii="Times New Roman" w:eastAsia="Times New Roman" w:hAnsi="Times New Roman" w:cs="Times New Roman"/>
+          <w:b/>
+          <w:bCs/>
+          <w:sz w:val="24"/>
+          <w:szCs w:val="24"/>
+          <w:lang w:eastAsia="en-IN"/>
+        </w:rPr>
+        <w:t>hierarchy of employees</w:t>
+      </w:r>
+      <w:r>
+        <w:rPr>
+          <w:rFonts w:ascii="Times New Roman" w:eastAsia="Times New Roman" w:hAnsi="Times New Roman" w:cs="Times New Roman"/>
+          <w:sz w:val="24"/>
+          <w:szCs w:val="24"/>
+          <w:lang w:eastAsia="en-IN"/>
+        </w:rPr>
+        <w:t xml:space="preserve"> from a table, </w:t>
+      </w:r>
+      <w:proofErr w:type="spellStart"/>
+      <w:r>
+        <w:rPr>
+          <w:rFonts w:ascii="Times New Roman" w:eastAsia="Times New Roman" w:hAnsi="Times New Roman" w:cs="Times New Roman"/>
+          <w:sz w:val="24"/>
+          <w:szCs w:val="24"/>
+          <w:lang w:eastAsia="en-IN"/>
+        </w:rPr>
+        <w:t>emp_hierarchy</w:t>
+      </w:r>
+      <w:proofErr w:type="spellEnd"/>
+      <w:r>
+        <w:rPr>
+          <w:rFonts w:ascii="Times New Roman" w:eastAsia="Times New Roman" w:hAnsi="Times New Roman" w:cs="Times New Roman"/>
+          <w:sz w:val="24"/>
+          <w:szCs w:val="24"/>
+          <w:lang w:eastAsia="en-IN"/>
+        </w:rPr>
+        <w:t xml:space="preserve">, where each row defines an employee and their manager (or </w:t>
+      </w:r>
+      <w:proofErr w:type="spellStart"/>
+      <w:r>
+        <w:rPr>
+          <w:rFonts w:ascii="Times New Roman" w:eastAsia="Times New Roman" w:hAnsi="Times New Roman" w:cs="Times New Roman"/>
+          <w:sz w:val="24"/>
+          <w:szCs w:val="24"/>
+          <w:lang w:eastAsia="en-IN"/>
+        </w:rPr>
+        <w:t>reporting_id</w:t>
+      </w:r>
+      <w:proofErr w:type="spellEnd"/>
+      <w:r>
+        <w:rPr>
+          <w:rFonts w:ascii="Times New Roman" w:eastAsia="Times New Roman" w:hAnsi="Times New Roman" w:cs="Times New Roman"/>
+          <w:sz w:val="24"/>
+          <w:szCs w:val="24"/>
+          <w:lang w:eastAsia="en-IN"/>
+        </w:rPr>
+        <w:t>). For each employee, it lists:</w:t>
+      </w:r>
+    </w:p>
+    <w:p>
+      <w:pPr>
+        <w:numPr>
+          <w:ilvl w:val="0"/>
+          <w:numId w:val="4"/>
+        </w:numPr>
+        <w:spacing w:before="100" w:beforeAutospacing="1" w:after="100" w:afterAutospacing="1" w:line="240" w:lineRule="auto"/>
+        <w:jc w:val="both"/>
+        <w:rPr>
+          <w:rFonts w:ascii="Times New Roman" w:eastAsia="Times New Roman" w:hAnsi="Times New Roman" w:cs="Times New Roman"/>
+          <w:sz w:val="24"/>
+          <w:szCs w:val="24"/>
+          <w:lang w:eastAsia="en-IN"/>
+        </w:rPr>
+      </w:pPr>
+      <w:r>
+        <w:rPr>
+          <w:rFonts w:ascii="Times New Roman" w:eastAsia="Times New Roman" w:hAnsi="Times New Roman" w:cs="Times New Roman"/>
+          <w:sz w:val="24"/>
+          <w:szCs w:val="24"/>
+          <w:lang w:eastAsia="en-IN"/>
+        </w:rPr>
+        <w:t>The employee themselves.</w:t>
+      </w:r>
+    </w:p>
+    <w:p>
+      <w:pPr>
+        <w:numPr>
+          <w:ilvl w:val="0"/>
+          <w:numId w:val="4"/>
+        </w:numPr>
+        <w:spacing w:before="100" w:beforeAutospacing="1" w:after="100" w:afterAutospacing="1" w:line="240" w:lineRule="auto"/>
+        <w:jc w:val="both"/>
+        <w:rPr>
+          <w:rFonts w:ascii="Times New Roman" w:eastAsia="Times New Roman" w:hAnsi="Times New Roman" w:cs="Times New Roman"/>
+          <w:sz w:val="24"/>
+          <w:szCs w:val="24"/>
+          <w:lang w:eastAsia="en-IN"/>
+        </w:rPr>
+      </w:pPr>
+      <w:r>
+        <w:rPr>
+          <w:rFonts w:ascii="Times New Roman" w:eastAsia="Times New Roman" w:hAnsi="Times New Roman" w:cs="Times New Roman"/>
+          <w:sz w:val="24"/>
+          <w:szCs w:val="24"/>
+          <w:lang w:eastAsia="en-IN"/>
+        </w:rPr>
+        <w:t>All employees working under them, either directly or indirectly, forming a tree-like structure.</w:t>
+      </w:r>
+    </w:p>
+    <w:p>
+      <w:pPr>
+        <w:pStyle w:val="Heading2"/>
+        <w:jc w:val="both"/>
+        <w:rPr>
+          <w:rFonts w:ascii="Times New Roman" w:hAnsi="Times New Roman" w:cs="Times New Roman"/>
+          <w:sz w:val="24"/>
+          <w:szCs w:val="24"/>
+        </w:rPr>
+      </w:pPr>
+      <w:r>
+        <w:rPr>
+          <w:rFonts w:ascii="Times New Roman" w:hAnsi="Times New Roman" w:cs="Times New Roman"/>
+          <w:sz w:val="24"/>
+          <w:szCs w:val="24"/>
+        </w:rPr>
+        <w:t>Query Breakdown:</w:t>
+      </w:r>
+    </w:p>
+    <w:p>
+      <w:pPr>
+        <w:jc w:val="both"/>
+        <w:rPr>
+          <w:rFonts w:ascii="Times New Roman" w:hAnsi="Times New Roman" w:cs="Times New Roman"/>
+          <w:b/>
+          <w:bCs/>
+          <w:sz w:val="24"/>
+          <w:szCs w:val="24"/>
+        </w:rPr>
+      </w:pPr>
+      <w:r>
+        <w:rPr>
+          <w:rFonts w:ascii="Times New Roman" w:hAnsi="Times New Roman" w:cs="Times New Roman"/>
+          <w:b/>
+          <w:bCs/>
+          <w:sz w:val="24"/>
+          <w:szCs w:val="24"/>
+          <w:highlight w:val="yellow"/>
+        </w:rPr>
+        <w:t>1. Recursive Common Table Expression (CTE):</w:t>
+      </w:r>
+    </w:p>
+    <w:p>
+      <w:pPr>
+        <w:jc w:val="both"/>
+        <w:rPr>
+          <w:rFonts w:ascii="Times New Roman" w:hAnsi="Times New Roman" w:cs="Times New Roman"/>
+          <w:sz w:val="24"/>
+          <w:szCs w:val="24"/>
+        </w:rPr>
+      </w:pPr>
+      <w:r>
+        <w:rPr>
+          <w:rFonts w:ascii="Times New Roman" w:hAnsi="Times New Roman" w:cs="Times New Roman"/>
+          <w:sz w:val="24"/>
+          <w:szCs w:val="24"/>
+        </w:rPr>
+        <w:t xml:space="preserve">The query uses a WITH RECURSIVE clause to define a CTE, called </w:t>
+      </w:r>
+      <w:proofErr w:type="spellStart"/>
+      <w:r>
+        <w:rPr>
+          <w:rFonts w:ascii="Times New Roman" w:hAnsi="Times New Roman" w:cs="Times New Roman"/>
+          <w:sz w:val="24"/>
+          <w:szCs w:val="24"/>
+        </w:rPr>
+        <w:t>cte</w:t>
+      </w:r>
+      <w:proofErr w:type="spellEnd"/>
+      <w:r>
+        <w:rPr>
+          <w:rFonts w:ascii="Times New Roman" w:hAnsi="Times New Roman" w:cs="Times New Roman"/>
+          <w:sz w:val="24"/>
+          <w:szCs w:val="24"/>
+        </w:rPr>
+        <w:t>, to compute the hierarchy dynamically.</w:t>
+      </w:r>
+    </w:p>
+    <w:p>
+      <w:pPr>
+        <w:jc w:val="both"/>
+        <w:rPr>
+          <w:rFonts w:ascii="Times New Roman" w:hAnsi="Times New Roman" w:cs="Times New Roman"/>
+          <w:color w:val="7030A0"/>
+          <w:sz w:val="24"/>
+          <w:szCs w:val="24"/>
+        </w:rPr>
+      </w:pPr>
+      <w:r>
+        <w:rPr>
+          <w:rFonts w:ascii="Times New Roman" w:hAnsi="Times New Roman" w:cs="Times New Roman"/>
+          <w:color w:val="7030A0"/>
+          <w:sz w:val="24"/>
+          <w:szCs w:val="24"/>
+        </w:rPr>
+        <w:t xml:space="preserve">with recursive </w:t>
+      </w:r>
+      <w:proofErr w:type="spellStart"/>
+      <w:r>
+        <w:rPr>
+          <w:rFonts w:ascii="Times New Roman" w:hAnsi="Times New Roman" w:cs="Times New Roman"/>
+          <w:color w:val="7030A0"/>
+          <w:sz w:val="24"/>
+          <w:szCs w:val="24"/>
+        </w:rPr>
+        <w:t>cte</w:t>
+      </w:r>
+      <w:proofErr w:type="spellEnd"/>
+      <w:r>
+        <w:rPr>
+          <w:rFonts w:ascii="Times New Roman" w:hAnsi="Times New Roman" w:cs="Times New Roman"/>
+          <w:color w:val="7030A0"/>
+          <w:sz w:val="24"/>
+          <w:szCs w:val="24"/>
+        </w:rPr>
+        <w:t xml:space="preserve"> as </w:t>
+      </w:r>
+    </w:p>
+    <w:p>
+      <w:pPr>
+        <w:jc w:val="both"/>
+        <w:rPr>
+          <w:rFonts w:ascii="Times New Roman" w:hAnsi="Times New Roman" w:cs="Times New Roman"/>
+          <w:color w:val="7030A0"/>
+          <w:sz w:val="24"/>
+          <w:szCs w:val="24"/>
+        </w:rPr>
+      </w:pPr>
+      <w:r>
+        <w:rPr>
+          <w:rFonts w:ascii="Times New Roman" w:hAnsi="Times New Roman" w:cs="Times New Roman"/>
+          <w:color w:val="7030A0"/>
+          <w:sz w:val="24"/>
+          <w:szCs w:val="24"/>
+        </w:rPr>
+        <w:t>(</w:t>
+      </w:r>
+    </w:p>
+    <w:p>
+      <w:pPr>
+        <w:jc w:val="both"/>
+        <w:rPr>
+          <w:rFonts w:ascii="Times New Roman" w:hAnsi="Times New Roman" w:cs="Times New Roman"/>
+          <w:color w:val="7030A0"/>
+          <w:sz w:val="24"/>
+          <w:szCs w:val="24"/>
+        </w:rPr>
+      </w:pPr>
+      <w:r>
+        <w:rPr>
+          <w:rFonts w:ascii="Times New Roman" w:hAnsi="Times New Roman" w:cs="Times New Roman"/>
+          <w:color w:val="7030A0"/>
+          <w:sz w:val="24"/>
+          <w:szCs w:val="24"/>
+        </w:rPr>
+        <w:t xml:space="preserve">    select </w:t>
+      </w:r>
+      <w:proofErr w:type="spellStart"/>
+      <w:r>
+        <w:rPr>
+          <w:rFonts w:ascii="Times New Roman" w:hAnsi="Times New Roman" w:cs="Times New Roman"/>
+          <w:color w:val="7030A0"/>
+          <w:sz w:val="24"/>
+          <w:szCs w:val="24"/>
+        </w:rPr>
+        <w:t>emp_id</w:t>
+      </w:r>
+      <w:proofErr w:type="spellEnd"/>
+      <w:r>
+        <w:rPr>
+          <w:rFonts w:ascii="Times New Roman" w:hAnsi="Times New Roman" w:cs="Times New Roman"/>
+          <w:color w:val="7030A0"/>
+          <w:sz w:val="24"/>
+          <w:szCs w:val="24"/>
+        </w:rPr>
+        <w:t xml:space="preserve">, </w:t>
+      </w:r>
+      <w:proofErr w:type="spellStart"/>
+      <w:r>
+        <w:rPr>
+          <w:rFonts w:ascii="Times New Roman" w:hAnsi="Times New Roman" w:cs="Times New Roman"/>
+          <w:color w:val="7030A0"/>
+          <w:sz w:val="24"/>
+          <w:szCs w:val="24"/>
+        </w:rPr>
+        <w:t>emp_id</w:t>
+      </w:r>
+      <w:proofErr w:type="spellEnd"/>
+      <w:r>
+        <w:rPr>
+          <w:rFonts w:ascii="Times New Roman" w:hAnsi="Times New Roman" w:cs="Times New Roman"/>
+          <w:color w:val="7030A0"/>
+          <w:sz w:val="24"/>
+          <w:szCs w:val="24"/>
+        </w:rPr>
+        <w:t xml:space="preserve"> as </w:t>
+      </w:r>
+      <w:proofErr w:type="spellStart"/>
+      <w:r>
+        <w:rPr>
+          <w:rFonts w:ascii="Times New Roman" w:hAnsi="Times New Roman" w:cs="Times New Roman"/>
+          <w:color w:val="7030A0"/>
+          <w:sz w:val="24"/>
+          <w:szCs w:val="24"/>
+        </w:rPr>
+        <w:t>employee_hierarchy</w:t>
+      </w:r>
+      <w:proofErr w:type="spellEnd"/>
+    </w:p>
+    <w:p>
+      <w:pPr>
+        <w:jc w:val="both"/>
+        <w:rPr>
+          <w:rFonts w:ascii="Times New Roman" w:hAnsi="Times New Roman" w:cs="Times New Roman"/>
+          <w:color w:val="7030A0"/>
+          <w:sz w:val="24"/>
+          <w:szCs w:val="24"/>
+        </w:rPr>
+      </w:pPr>
+      <w:r>
+        <w:rPr>
+          <w:rFonts w:ascii="Times New Roman" w:hAnsi="Times New Roman" w:cs="Times New Roman"/>
+          <w:color w:val="7030A0"/>
+          <w:sz w:val="24"/>
+          <w:szCs w:val="24"/>
+        </w:rPr>
+        <w:t xml:space="preserve">    from </w:t>
+      </w:r>
+      <w:proofErr w:type="spellStart"/>
+      <w:r>
+        <w:rPr>
+          <w:rFonts w:ascii="Times New Roman" w:hAnsi="Times New Roman" w:cs="Times New Roman"/>
+          <w:color w:val="7030A0"/>
+          <w:sz w:val="24"/>
+          <w:szCs w:val="24"/>
+        </w:rPr>
+        <w:t>emp_hierarchy</w:t>
+      </w:r>
+      <w:proofErr w:type="spellEnd"/>
+    </w:p>
+    <w:p>
+      <w:pPr>
+        <w:jc w:val="both"/>
+        <w:rPr>
+          <w:rFonts w:ascii="Times New Roman" w:hAnsi="Times New Roman" w:cs="Times New Roman"/>
+          <w:color w:val="7030A0"/>
+          <w:sz w:val="24"/>
+          <w:szCs w:val="24"/>
+        </w:rPr>
+      </w:pPr>
+      <w:r>
+        <w:rPr>
+          <w:rFonts w:ascii="Times New Roman" w:hAnsi="Times New Roman" w:cs="Times New Roman"/>
+          <w:color w:val="7030A0"/>
+          <w:sz w:val="24"/>
+          <w:szCs w:val="24"/>
+        </w:rPr>
+        <w:t xml:space="preserve">    union all</w:t>
+      </w:r>
+    </w:p>
+    <w:p>
+      <w:pPr>
+        <w:jc w:val="both"/>
+        <w:rPr>
+          <w:rFonts w:ascii="Times New Roman" w:hAnsi="Times New Roman" w:cs="Times New Roman"/>
+          <w:color w:val="7030A0"/>
+          <w:sz w:val="24"/>
+          <w:szCs w:val="24"/>
+        </w:rPr>
+      </w:pPr>
+      <w:r>
+        <w:rPr>
+          <w:rFonts w:ascii="Times New Roman" w:hAnsi="Times New Roman" w:cs="Times New Roman"/>
+          <w:color w:val="7030A0"/>
+          <w:sz w:val="24"/>
+          <w:szCs w:val="24"/>
+        </w:rPr>
+        <w:t xml:space="preserve">    select </w:t>
+      </w:r>
+      <w:proofErr w:type="spellStart"/>
+      <w:r>
+        <w:rPr>
+          <w:rFonts w:ascii="Times New Roman" w:hAnsi="Times New Roman" w:cs="Times New Roman"/>
+          <w:color w:val="7030A0"/>
+          <w:sz w:val="24"/>
+          <w:szCs w:val="24"/>
+        </w:rPr>
+        <w:t>cte.emp_id</w:t>
+      </w:r>
+      <w:proofErr w:type="spellEnd"/>
+      <w:r>
+        <w:rPr>
+          <w:rFonts w:ascii="Times New Roman" w:hAnsi="Times New Roman" w:cs="Times New Roman"/>
+          <w:color w:val="7030A0"/>
+          <w:sz w:val="24"/>
+          <w:szCs w:val="24"/>
+        </w:rPr>
+        <w:t xml:space="preserve">, </w:t>
+      </w:r>
+      <w:proofErr w:type="spellStart"/>
+      <w:r>
+        <w:rPr>
+          <w:rFonts w:ascii="Times New Roman" w:hAnsi="Times New Roman" w:cs="Times New Roman"/>
+          <w:color w:val="7030A0"/>
+          <w:sz w:val="24"/>
+          <w:szCs w:val="24"/>
+        </w:rPr>
+        <w:t>eh.emp_id</w:t>
+      </w:r>
+      <w:proofErr w:type="spellEnd"/>
+      <w:r>
+        <w:rPr>
+          <w:rFonts w:ascii="Times New Roman" w:hAnsi="Times New Roman" w:cs="Times New Roman"/>
+          <w:color w:val="7030A0"/>
+          <w:sz w:val="24"/>
+          <w:szCs w:val="24"/>
+        </w:rPr>
+        <w:t xml:space="preserve"> as </w:t>
+      </w:r>
+      <w:proofErr w:type="spellStart"/>
+      <w:r>
+        <w:rPr>
+          <w:rFonts w:ascii="Times New Roman" w:hAnsi="Times New Roman" w:cs="Times New Roman"/>
+          <w:color w:val="7030A0"/>
+          <w:sz w:val="24"/>
+          <w:szCs w:val="24"/>
+        </w:rPr>
+        <w:t>employee_hierarchy</w:t>
+      </w:r>
+      <w:proofErr w:type="spellEnd"/>
+    </w:p>
+    <w:p>
+      <w:pPr>
+        <w:jc w:val="both"/>
+        <w:rPr>
+          <w:rFonts w:ascii="Times New Roman" w:hAnsi="Times New Roman" w:cs="Times New Roman"/>
+          <w:color w:val="7030A0"/>
+          <w:sz w:val="24"/>
+          <w:szCs w:val="24"/>
+        </w:rPr>
+      </w:pPr>
+      <w:r>
+        <w:rPr>
+          <w:rFonts w:ascii="Times New Roman" w:hAnsi="Times New Roman" w:cs="Times New Roman"/>
+          <w:color w:val="7030A0"/>
+          <w:sz w:val="24"/>
+          <w:szCs w:val="24"/>
+        </w:rPr>
+        <w:t xml:space="preserve">    from </w:t>
+      </w:r>
+      <w:proofErr w:type="spellStart"/>
+      <w:r>
+        <w:rPr>
+          <w:rFonts w:ascii="Times New Roman" w:hAnsi="Times New Roman" w:cs="Times New Roman"/>
+          <w:color w:val="7030A0"/>
+          <w:sz w:val="24"/>
+          <w:szCs w:val="24"/>
+        </w:rPr>
+        <w:t>cte</w:t>
+      </w:r>
+      <w:proofErr w:type="spellEnd"/>
+    </w:p>
+    <w:p>
+      <w:pPr>
+        <w:jc w:val="both"/>
+        <w:rPr>
+          <w:rFonts w:ascii="Times New Roman" w:hAnsi="Times New Roman" w:cs="Times New Roman"/>
+          <w:color w:val="7030A0"/>
+          <w:sz w:val="24"/>
+          <w:szCs w:val="24"/>
+        </w:rPr>
+      </w:pPr>
+      <w:r>
+        <w:rPr>
+          <w:rFonts w:ascii="Times New Roman" w:hAnsi="Times New Roman" w:cs="Times New Roman"/>
+          <w:color w:val="7030A0"/>
+          <w:sz w:val="24"/>
+          <w:szCs w:val="24"/>
+        </w:rPr>
+        <w:t xml:space="preserve">    join </w:t>
+      </w:r>
+      <w:proofErr w:type="spellStart"/>
+      <w:r>
+        <w:rPr>
+          <w:rFonts w:ascii="Times New Roman" w:hAnsi="Times New Roman" w:cs="Times New Roman"/>
+          <w:color w:val="7030A0"/>
+          <w:sz w:val="24"/>
+          <w:szCs w:val="24"/>
+        </w:rPr>
+        <w:t>emp_hierarchy</w:t>
+      </w:r>
+      <w:proofErr w:type="spellEnd"/>
+      <w:r>
+        <w:rPr>
+          <w:rFonts w:ascii="Times New Roman" w:hAnsi="Times New Roman" w:cs="Times New Roman"/>
+          <w:color w:val="7030A0"/>
+          <w:sz w:val="24"/>
+          <w:szCs w:val="24"/>
+        </w:rPr>
+        <w:t xml:space="preserve"> eh on </w:t>
+      </w:r>
+      <w:proofErr w:type="spellStart"/>
+      <w:r>
+        <w:rPr>
+          <w:rFonts w:ascii="Times New Roman" w:hAnsi="Times New Roman" w:cs="Times New Roman"/>
+          <w:color w:val="7030A0"/>
+          <w:sz w:val="24"/>
+          <w:szCs w:val="24"/>
+        </w:rPr>
+        <w:t>cte.employee_hierarchy</w:t>
+      </w:r>
+      <w:proofErr w:type="spellEnd"/>
+      <w:r>
+        <w:rPr>
+          <w:rFonts w:ascii="Times New Roman" w:hAnsi="Times New Roman" w:cs="Times New Roman"/>
+          <w:color w:val="7030A0"/>
+          <w:sz w:val="24"/>
+          <w:szCs w:val="24"/>
+        </w:rPr>
+        <w:t xml:space="preserve"> = </w:t>
+      </w:r>
+      <w:proofErr w:type="spellStart"/>
+      <w:r>
+        <w:rPr>
+          <w:rFonts w:ascii="Times New Roman" w:hAnsi="Times New Roman" w:cs="Times New Roman"/>
+          <w:color w:val="7030A0"/>
+          <w:sz w:val="24"/>
+          <w:szCs w:val="24"/>
+        </w:rPr>
+        <w:t>eh.reporting_id</w:t>
+      </w:r>
+      <w:proofErr w:type="spellEnd"/>
+    </w:p>
+    <w:p>
+      <w:pPr>
+        <w:jc w:val="both"/>
+        <w:rPr>
+          <w:rFonts w:ascii="Times New Roman" w:hAnsi="Times New Roman" w:cs="Times New Roman"/>
+          <w:b/>
+          <w:bCs/>
+          <w:sz w:val="24"/>
+          <w:szCs w:val="24"/>
+        </w:rPr>
+      </w:pPr>
+      <w:r>
+        <w:rPr>
+          <w:rFonts w:ascii="Times New Roman" w:hAnsi="Times New Roman" w:cs="Times New Roman"/>
+          <w:color w:val="7030A0"/>
+          <w:sz w:val="24"/>
+          <w:szCs w:val="24"/>
+        </w:rPr>
+        <w:t>)</w:t>
+      </w:r>
+    </w:p>
+    <w:p>
+      <w:pPr>
+        <w:jc w:val="both"/>
+        <w:rPr>
+          <w:rFonts w:ascii="Times New Roman" w:hAnsi="Times New Roman" w:cs="Times New Roman"/>
+          <w:b/>
+          <w:bCs/>
+          <w:sz w:val="24"/>
+          <w:szCs w:val="24"/>
+        </w:rPr>
+      </w:pPr>
+      <w:r>
+        <w:rPr>
+          <w:rFonts w:ascii="Times New Roman" w:hAnsi="Times New Roman" w:cs="Times New Roman"/>
+          <w:b/>
+          <w:bCs/>
+          <w:sz w:val="24"/>
+          <w:szCs w:val="24"/>
+          <w:highlight w:val="yellow"/>
+        </w:rPr>
+        <w:t>Base Case:</w:t>
+      </w:r>
+    </w:p>
+    <w:p>
+      <w:pPr>
+        <w:jc w:val="both"/>
+        <w:rPr>
+          <w:rFonts w:ascii="Times New Roman" w:hAnsi="Times New Roman" w:cs="Times New Roman"/>
+          <w:color w:val="7030A0"/>
+          <w:sz w:val="24"/>
+          <w:szCs w:val="24"/>
+        </w:rPr>
+      </w:pPr>
+      <w:r>
+        <w:rPr>
+          <w:rFonts w:ascii="Times New Roman" w:hAnsi="Times New Roman" w:cs="Times New Roman"/>
+          <w:color w:val="7030A0"/>
+          <w:sz w:val="24"/>
+          <w:szCs w:val="24"/>
+        </w:rPr>
+        <w:t xml:space="preserve">select </w:t>
+      </w:r>
+      <w:proofErr w:type="spellStart"/>
+      <w:r>
+        <w:rPr>
+          <w:rFonts w:ascii="Times New Roman" w:hAnsi="Times New Roman" w:cs="Times New Roman"/>
+          <w:color w:val="7030A0"/>
+          <w:sz w:val="24"/>
+          <w:szCs w:val="24"/>
+        </w:rPr>
+        <w:t>emp_id</w:t>
+      </w:r>
+      <w:proofErr w:type="spellEnd"/>
+      <w:r>
+        <w:rPr>
+          <w:rFonts w:ascii="Times New Roman" w:hAnsi="Times New Roman" w:cs="Times New Roman"/>
+          <w:color w:val="7030A0"/>
+          <w:sz w:val="24"/>
+          <w:szCs w:val="24"/>
+        </w:rPr>
+        <w:t xml:space="preserve">, </w:t>
+      </w:r>
+      <w:proofErr w:type="spellStart"/>
+      <w:r>
+        <w:rPr>
+          <w:rFonts w:ascii="Times New Roman" w:hAnsi="Times New Roman" w:cs="Times New Roman"/>
+          <w:color w:val="7030A0"/>
+          <w:sz w:val="24"/>
+          <w:szCs w:val="24"/>
+        </w:rPr>
+        <w:t>emp_id</w:t>
+      </w:r>
+      <w:proofErr w:type="spellEnd"/>
+      <w:r>
+        <w:rPr>
+          <w:rFonts w:ascii="Times New Roman" w:hAnsi="Times New Roman" w:cs="Times New Roman"/>
+          <w:color w:val="7030A0"/>
+          <w:sz w:val="24"/>
+          <w:szCs w:val="24"/>
+        </w:rPr>
+        <w:t xml:space="preserve"> as </w:t>
+      </w:r>
+      <w:proofErr w:type="spellStart"/>
+      <w:r>
+        <w:rPr>
+          <w:rFonts w:ascii="Times New Roman" w:hAnsi="Times New Roman" w:cs="Times New Roman"/>
+          <w:color w:val="7030A0"/>
+          <w:sz w:val="24"/>
+          <w:szCs w:val="24"/>
+        </w:rPr>
+        <w:t>employee_hierarchy</w:t>
+      </w:r>
+      <w:proofErr w:type="spellEnd"/>
+    </w:p>
+    <w:p>
+      <w:pPr>
+        <w:jc w:val="both"/>
+        <w:rPr>
+          <w:rFonts w:ascii="Times New Roman" w:hAnsi="Times New Roman" w:cs="Times New Roman"/>
+          <w:color w:val="7030A0"/>
+          <w:sz w:val="24"/>
+          <w:szCs w:val="24"/>
+        </w:rPr>
+      </w:pPr>
+      <w:r>
+        <w:rPr>
+          <w:rFonts w:ascii="Times New Roman" w:hAnsi="Times New Roman" w:cs="Times New Roman"/>
+          <w:color w:val="7030A0"/>
+          <w:sz w:val="24"/>
+          <w:szCs w:val="24"/>
+        </w:rPr>
+        <w:t xml:space="preserve">from </w:t>
+      </w:r>
+      <w:proofErr w:type="spellStart"/>
+      <w:r>
+        <w:rPr>
+          <w:rFonts w:ascii="Times New Roman" w:hAnsi="Times New Roman" w:cs="Times New Roman"/>
+          <w:color w:val="7030A0"/>
+          <w:sz w:val="24"/>
+          <w:szCs w:val="24"/>
+        </w:rPr>
+        <w:t>emp_hierarchy</w:t>
+      </w:r>
+      <w:proofErr w:type="spellEnd"/>
+    </w:p>
+    <w:p>
+      <w:pPr>
+        <w:jc w:val="both"/>
+        <w:rPr>
+          <w:rFonts w:ascii="Times New Roman" w:hAnsi="Times New Roman" w:cs="Times New Roman"/>
+          <w:color w:val="7030A0"/>
+          <w:sz w:val="24"/>
+          <w:szCs w:val="24"/>
+        </w:rPr>
+      </w:pPr>
+      <w:r>
+        <w:rPr>
+          <w:rFonts w:ascii="Times New Roman" w:hAnsi="Times New Roman" w:cs="Times New Roman"/>
+          <w:color w:val="7030A0"/>
+          <w:sz w:val="24"/>
+          <w:szCs w:val="24"/>
+        </w:rPr>
+        <w:t xml:space="preserve">Starts with the base row for each </w:t>
+      </w:r>
+      <w:proofErr w:type="spellStart"/>
+      <w:r>
+        <w:rPr>
+          <w:rFonts w:ascii="Times New Roman" w:hAnsi="Times New Roman" w:cs="Times New Roman"/>
+          <w:color w:val="7030A0"/>
+          <w:sz w:val="24"/>
+          <w:szCs w:val="24"/>
+        </w:rPr>
+        <w:t>emp_id</w:t>
+      </w:r>
+      <w:proofErr w:type="spellEnd"/>
+      <w:r>
+        <w:rPr>
+          <w:rFonts w:ascii="Times New Roman" w:hAnsi="Times New Roman" w:cs="Times New Roman"/>
+          <w:color w:val="7030A0"/>
+          <w:sz w:val="24"/>
+          <w:szCs w:val="24"/>
+        </w:rPr>
+        <w:t>.</w:t>
+      </w:r>
+    </w:p>
+    <w:p>
+      <w:pPr>
+        <w:jc w:val="both"/>
+        <w:rPr>
+          <w:rFonts w:ascii="Times New Roman" w:hAnsi="Times New Roman" w:cs="Times New Roman"/>
+          <w:sz w:val="24"/>
+          <w:szCs w:val="24"/>
+        </w:rPr>
+      </w:pPr>
+      <w:r>
+        <w:rPr>
+          <w:rFonts w:ascii="Times New Roman" w:hAnsi="Times New Roman" w:cs="Times New Roman"/>
+          <w:sz w:val="24"/>
+          <w:szCs w:val="24"/>
+        </w:rPr>
+        <w:lastRenderedPageBreak/>
+        <w:t xml:space="preserve">Here, </w:t>
+      </w:r>
+      <w:proofErr w:type="spellStart"/>
+      <w:r>
+        <w:rPr>
+          <w:rFonts w:ascii="Times New Roman" w:hAnsi="Times New Roman" w:cs="Times New Roman"/>
+          <w:sz w:val="24"/>
+          <w:szCs w:val="24"/>
+        </w:rPr>
+        <w:t>employee_hierarchy</w:t>
+      </w:r>
+      <w:proofErr w:type="spellEnd"/>
+      <w:r>
+        <w:rPr>
+          <w:rFonts w:ascii="Times New Roman" w:hAnsi="Times New Roman" w:cs="Times New Roman"/>
+          <w:sz w:val="24"/>
+          <w:szCs w:val="24"/>
+        </w:rPr>
+        <w:t xml:space="preserve"> is initialized to the </w:t>
+      </w:r>
+      <w:proofErr w:type="spellStart"/>
+      <w:r>
+        <w:rPr>
+          <w:rFonts w:ascii="Times New Roman" w:hAnsi="Times New Roman" w:cs="Times New Roman"/>
+          <w:sz w:val="24"/>
+          <w:szCs w:val="24"/>
+        </w:rPr>
+        <w:t>emp_id</w:t>
+      </w:r>
+      <w:proofErr w:type="spellEnd"/>
+      <w:r>
+        <w:rPr>
+          <w:rFonts w:ascii="Times New Roman" w:hAnsi="Times New Roman" w:cs="Times New Roman"/>
+          <w:sz w:val="24"/>
+          <w:szCs w:val="24"/>
+        </w:rPr>
+        <w:t xml:space="preserve"> itself, meaning each employee is their own manager.</w:t>
+      </w:r>
+    </w:p>
+    <w:p>
+      <w:pPr>
+        <w:jc w:val="both"/>
+        <w:rPr>
+          <w:rFonts w:ascii="Times New Roman" w:hAnsi="Times New Roman" w:cs="Times New Roman"/>
+          <w:b/>
+          <w:bCs/>
+          <w:sz w:val="24"/>
+          <w:szCs w:val="24"/>
+        </w:rPr>
+      </w:pPr>
+      <w:r>
+        <w:rPr>
+          <w:rFonts w:ascii="Times New Roman" w:hAnsi="Times New Roman" w:cs="Times New Roman"/>
+          <w:b/>
+          <w:bCs/>
+          <w:sz w:val="24"/>
+          <w:szCs w:val="24"/>
+          <w:highlight w:val="yellow"/>
+        </w:rPr>
+        <w:t>Recursive Step:</w:t>
+      </w:r>
+    </w:p>
+    <w:p>
+      <w:pPr>
+        <w:jc w:val="both"/>
+        <w:rPr>
+          <w:rFonts w:ascii="Times New Roman" w:hAnsi="Times New Roman" w:cs="Times New Roman"/>
+          <w:color w:val="7030A0"/>
+          <w:sz w:val="24"/>
+          <w:szCs w:val="24"/>
+        </w:rPr>
+      </w:pPr>
+      <w:r>
+        <w:rPr>
+          <w:rFonts w:ascii="Times New Roman" w:hAnsi="Times New Roman" w:cs="Times New Roman"/>
+          <w:color w:val="7030A0"/>
+          <w:sz w:val="24"/>
+          <w:szCs w:val="24"/>
+        </w:rPr>
+        <w:t xml:space="preserve">select </w:t>
+      </w:r>
+      <w:proofErr w:type="spellStart"/>
+      <w:r>
+        <w:rPr>
+          <w:rFonts w:ascii="Times New Roman" w:hAnsi="Times New Roman" w:cs="Times New Roman"/>
+          <w:color w:val="7030A0"/>
+          <w:sz w:val="24"/>
+          <w:szCs w:val="24"/>
+        </w:rPr>
+        <w:t>cte.emp_id</w:t>
+      </w:r>
+      <w:proofErr w:type="spellEnd"/>
+      <w:r>
+        <w:rPr>
+          <w:rFonts w:ascii="Times New Roman" w:hAnsi="Times New Roman" w:cs="Times New Roman"/>
+          <w:color w:val="7030A0"/>
+          <w:sz w:val="24"/>
+          <w:szCs w:val="24"/>
+        </w:rPr>
+        <w:t xml:space="preserve">, </w:t>
+      </w:r>
+      <w:proofErr w:type="spellStart"/>
+      <w:r>
+        <w:rPr>
+          <w:rFonts w:ascii="Times New Roman" w:hAnsi="Times New Roman" w:cs="Times New Roman"/>
+          <w:color w:val="7030A0"/>
+          <w:sz w:val="24"/>
+          <w:szCs w:val="24"/>
+        </w:rPr>
+        <w:t>eh.emp_id</w:t>
+      </w:r>
+      <w:proofErr w:type="spellEnd"/>
+      <w:r>
+        <w:rPr>
+          <w:rFonts w:ascii="Times New Roman" w:hAnsi="Times New Roman" w:cs="Times New Roman"/>
+          <w:color w:val="7030A0"/>
+          <w:sz w:val="24"/>
+          <w:szCs w:val="24"/>
+        </w:rPr>
+        <w:t xml:space="preserve"> as </w:t>
+      </w:r>
+      <w:proofErr w:type="spellStart"/>
+      <w:r>
+        <w:rPr>
+          <w:rFonts w:ascii="Times New Roman" w:hAnsi="Times New Roman" w:cs="Times New Roman"/>
+          <w:color w:val="7030A0"/>
+          <w:sz w:val="24"/>
+          <w:szCs w:val="24"/>
+        </w:rPr>
+        <w:t>employee_hierarchy</w:t>
+      </w:r>
+      <w:proofErr w:type="spellEnd"/>
+    </w:p>
+    <w:p>
+      <w:pPr>
+        <w:jc w:val="both"/>
+        <w:rPr>
+          <w:rFonts w:ascii="Times New Roman" w:hAnsi="Times New Roman" w:cs="Times New Roman"/>
+          <w:color w:val="7030A0"/>
+          <w:sz w:val="24"/>
+          <w:szCs w:val="24"/>
+        </w:rPr>
+      </w:pPr>
+      <w:r>
+        <w:rPr>
+          <w:rFonts w:ascii="Times New Roman" w:hAnsi="Times New Roman" w:cs="Times New Roman"/>
+          <w:color w:val="7030A0"/>
+          <w:sz w:val="24"/>
+          <w:szCs w:val="24"/>
+        </w:rPr>
+        <w:t xml:space="preserve">from </w:t>
+      </w:r>
+      <w:proofErr w:type="spellStart"/>
+      <w:r>
+        <w:rPr>
+          <w:rFonts w:ascii="Times New Roman" w:hAnsi="Times New Roman" w:cs="Times New Roman"/>
+          <w:color w:val="7030A0"/>
+          <w:sz w:val="24"/>
+          <w:szCs w:val="24"/>
+        </w:rPr>
+        <w:t>cte</w:t>
+      </w:r>
+      <w:proofErr w:type="spellEnd"/>
+    </w:p>
+    <w:p>
+      <w:pPr>
+        <w:jc w:val="both"/>
+        <w:rPr>
+          <w:rFonts w:ascii="Times New Roman" w:hAnsi="Times New Roman" w:cs="Times New Roman"/>
+          <w:color w:val="7030A0"/>
+          <w:sz w:val="24"/>
+          <w:szCs w:val="24"/>
+        </w:rPr>
+      </w:pPr>
+      <w:r>
+        <w:rPr>
+          <w:rFonts w:ascii="Times New Roman" w:hAnsi="Times New Roman" w:cs="Times New Roman"/>
+          <w:color w:val="7030A0"/>
+          <w:sz w:val="24"/>
+          <w:szCs w:val="24"/>
+        </w:rPr>
+        <w:t xml:space="preserve">join </w:t>
+      </w:r>
+      <w:proofErr w:type="spellStart"/>
+      <w:r>
+        <w:rPr>
+          <w:rFonts w:ascii="Times New Roman" w:hAnsi="Times New Roman" w:cs="Times New Roman"/>
+          <w:color w:val="7030A0"/>
+          <w:sz w:val="24"/>
+          <w:szCs w:val="24"/>
+        </w:rPr>
+        <w:t>emp_hierarchy</w:t>
+      </w:r>
+      <w:proofErr w:type="spellEnd"/>
+      <w:r>
+        <w:rPr>
+          <w:rFonts w:ascii="Times New Roman" w:hAnsi="Times New Roman" w:cs="Times New Roman"/>
+          <w:color w:val="7030A0"/>
+          <w:sz w:val="24"/>
+          <w:szCs w:val="24"/>
+        </w:rPr>
+        <w:t xml:space="preserve"> eh on </w:t>
+      </w:r>
+      <w:proofErr w:type="spellStart"/>
+      <w:r>
+        <w:rPr>
+          <w:rFonts w:ascii="Times New Roman" w:hAnsi="Times New Roman" w:cs="Times New Roman"/>
+          <w:color w:val="7030A0"/>
+          <w:sz w:val="24"/>
+          <w:szCs w:val="24"/>
+        </w:rPr>
+        <w:t>cte.employee_hierarchy</w:t>
+      </w:r>
+      <w:proofErr w:type="spellEnd"/>
+      <w:r>
+        <w:rPr>
+          <w:rFonts w:ascii="Times New Roman" w:hAnsi="Times New Roman" w:cs="Times New Roman"/>
+          <w:color w:val="7030A0"/>
+          <w:sz w:val="24"/>
+          <w:szCs w:val="24"/>
+        </w:rPr>
+        <w:t xml:space="preserve"> = </w:t>
+      </w:r>
+      <w:proofErr w:type="spellStart"/>
+      <w:r>
+        <w:rPr>
+          <w:rFonts w:ascii="Times New Roman" w:hAnsi="Times New Roman" w:cs="Times New Roman"/>
+          <w:color w:val="7030A0"/>
+          <w:sz w:val="24"/>
+          <w:szCs w:val="24"/>
+        </w:rPr>
+        <w:t>eh.reporting_id</w:t>
+      </w:r>
+      <w:proofErr w:type="spellEnd"/>
+    </w:p>
+    <w:p>
+      <w:pPr>
+        <w:jc w:val="both"/>
+        <w:rPr>
+          <w:rFonts w:ascii="Times New Roman" w:hAnsi="Times New Roman" w:cs="Times New Roman"/>
+          <w:sz w:val="24"/>
+          <w:szCs w:val="24"/>
+        </w:rPr>
+      </w:pPr>
+      <w:r>
+        <w:rPr>
+          <w:rFonts w:ascii="Times New Roman" w:hAnsi="Times New Roman" w:cs="Times New Roman"/>
+          <w:sz w:val="24"/>
+          <w:szCs w:val="24"/>
+        </w:rPr>
+        <w:t>The recursive step finds all employees who report to someone already in the hierarchy.</w:t>
+      </w:r>
+    </w:p>
+    <w:p>
+      <w:pPr>
+        <w:jc w:val="both"/>
+        <w:rPr>
+          <w:rFonts w:ascii="Times New Roman" w:hAnsi="Times New Roman" w:cs="Times New Roman"/>
+          <w:sz w:val="24"/>
+          <w:szCs w:val="24"/>
+        </w:rPr>
+      </w:pPr>
+      <w:r>
+        <w:rPr>
+          <w:rFonts w:ascii="Times New Roman" w:hAnsi="Times New Roman" w:cs="Times New Roman"/>
+          <w:sz w:val="24"/>
+          <w:szCs w:val="24"/>
+        </w:rPr>
+        <w:t xml:space="preserve">It iterates through the hierarchy to add employees working under the </w:t>
+      </w:r>
+      <w:proofErr w:type="spellStart"/>
+      <w:r>
+        <w:rPr>
+          <w:rFonts w:ascii="Times New Roman" w:hAnsi="Times New Roman" w:cs="Times New Roman"/>
+          <w:sz w:val="24"/>
+          <w:szCs w:val="24"/>
+        </w:rPr>
+        <w:t>emp_id</w:t>
+      </w:r>
+      <w:proofErr w:type="spellEnd"/>
+      <w:r>
+        <w:rPr>
+          <w:rFonts w:ascii="Times New Roman" w:hAnsi="Times New Roman" w:cs="Times New Roman"/>
+          <w:sz w:val="24"/>
+          <w:szCs w:val="24"/>
+        </w:rPr>
+        <w:t xml:space="preserve"> in the CTE.</w:t>
+      </w:r>
+    </w:p>
+    <w:p>
+      <w:pPr>
+        <w:jc w:val="both"/>
+        <w:rPr>
+          <w:rFonts w:ascii="Times New Roman" w:hAnsi="Times New Roman" w:cs="Times New Roman"/>
+          <w:b/>
+          <w:bCs/>
+          <w:sz w:val="24"/>
+          <w:szCs w:val="24"/>
+        </w:rPr>
+      </w:pPr>
+      <w:r>
+        <w:rPr>
+          <w:rFonts w:ascii="Times New Roman" w:hAnsi="Times New Roman" w:cs="Times New Roman"/>
+          <w:b/>
+          <w:bCs/>
+          <w:sz w:val="24"/>
+          <w:szCs w:val="24"/>
+          <w:highlight w:val="yellow"/>
+        </w:rPr>
+        <w:t>2. Final Output:</w:t>
+      </w:r>
+    </w:p>
+    <w:p>
+      <w:pPr>
+        <w:jc w:val="both"/>
+        <w:rPr>
+          <w:rFonts w:ascii="Times New Roman" w:hAnsi="Times New Roman" w:cs="Times New Roman"/>
+          <w:sz w:val="24"/>
+          <w:szCs w:val="24"/>
+        </w:rPr>
+      </w:pPr>
+      <w:r>
+        <w:rPr>
+          <w:rFonts w:ascii="Times New Roman" w:hAnsi="Times New Roman" w:cs="Times New Roman"/>
+          <w:sz w:val="24"/>
+          <w:szCs w:val="24"/>
+        </w:rPr>
+        <w:t>The select statement retrieves the hierarchy:</w:t>
+      </w:r>
+    </w:p>
+    <w:p>
+      <w:pPr>
+        <w:jc w:val="both"/>
+        <w:rPr>
+          <w:rFonts w:ascii="Times New Roman" w:hAnsi="Times New Roman" w:cs="Times New Roman"/>
+          <w:color w:val="7030A0"/>
+          <w:sz w:val="24"/>
+          <w:szCs w:val="24"/>
+        </w:rPr>
+      </w:pPr>
+      <w:r>
+        <w:rPr>
+          <w:rFonts w:ascii="Times New Roman" w:hAnsi="Times New Roman" w:cs="Times New Roman"/>
+          <w:color w:val="7030A0"/>
+          <w:sz w:val="24"/>
+          <w:szCs w:val="24"/>
+        </w:rPr>
+        <w:t>select *</w:t>
+      </w:r>
+    </w:p>
+    <w:p>
+      <w:pPr>
+        <w:jc w:val="both"/>
+        <w:rPr>
+          <w:rFonts w:ascii="Times New Roman" w:hAnsi="Times New Roman" w:cs="Times New Roman"/>
+          <w:color w:val="7030A0"/>
+          <w:sz w:val="24"/>
+          <w:szCs w:val="24"/>
+        </w:rPr>
+      </w:pPr>
+      <w:r>
+        <w:rPr>
+          <w:rFonts w:ascii="Times New Roman" w:hAnsi="Times New Roman" w:cs="Times New Roman"/>
+          <w:color w:val="7030A0"/>
+          <w:sz w:val="24"/>
+          <w:szCs w:val="24"/>
+        </w:rPr>
+        <w:t xml:space="preserve">from </w:t>
+      </w:r>
+      <w:proofErr w:type="spellStart"/>
+      <w:r>
+        <w:rPr>
+          <w:rFonts w:ascii="Times New Roman" w:hAnsi="Times New Roman" w:cs="Times New Roman"/>
+          <w:color w:val="7030A0"/>
+          <w:sz w:val="24"/>
+          <w:szCs w:val="24"/>
+        </w:rPr>
+        <w:t>cte</w:t>
+      </w:r>
+      <w:proofErr w:type="spellEnd"/>
+    </w:p>
+    <w:p>
+      <w:pPr>
+        <w:jc w:val="both"/>
+        <w:rPr>
+          <w:rFonts w:ascii="Times New Roman" w:hAnsi="Times New Roman" w:cs="Times New Roman"/>
+          <w:color w:val="7030A0"/>
+          <w:sz w:val="24"/>
+          <w:szCs w:val="24"/>
+        </w:rPr>
+      </w:pPr>
+      <w:r>
+        <w:rPr>
+          <w:rFonts w:ascii="Times New Roman" w:hAnsi="Times New Roman" w:cs="Times New Roman"/>
+          <w:color w:val="7030A0"/>
+          <w:sz w:val="24"/>
+          <w:szCs w:val="24"/>
+        </w:rPr>
+        <w:t xml:space="preserve">order by </w:t>
+      </w:r>
+      <w:proofErr w:type="spellStart"/>
+      <w:r>
+        <w:rPr>
+          <w:rFonts w:ascii="Times New Roman" w:hAnsi="Times New Roman" w:cs="Times New Roman"/>
+          <w:color w:val="7030A0"/>
+          <w:sz w:val="24"/>
+          <w:szCs w:val="24"/>
+        </w:rPr>
+        <w:t>emp_id</w:t>
+      </w:r>
+      <w:proofErr w:type="spellEnd"/>
+      <w:r>
+        <w:rPr>
+          <w:rFonts w:ascii="Times New Roman" w:hAnsi="Times New Roman" w:cs="Times New Roman"/>
+          <w:color w:val="7030A0"/>
+          <w:sz w:val="24"/>
+          <w:szCs w:val="24"/>
+        </w:rPr>
+        <w:t xml:space="preserve">, </w:t>
+      </w:r>
+      <w:proofErr w:type="spellStart"/>
+      <w:r>
+        <w:rPr>
+          <w:rFonts w:ascii="Times New Roman" w:hAnsi="Times New Roman" w:cs="Times New Roman"/>
+          <w:color w:val="7030A0"/>
+          <w:sz w:val="24"/>
+          <w:szCs w:val="24"/>
+        </w:rPr>
+        <w:t>employee_hierarchy</w:t>
+      </w:r>
+      <w:proofErr w:type="spellEnd"/>
+      <w:r>
+        <w:rPr>
+          <w:rFonts w:ascii="Times New Roman" w:hAnsi="Times New Roman" w:cs="Times New Roman"/>
+          <w:color w:val="7030A0"/>
+          <w:sz w:val="24"/>
+          <w:szCs w:val="24"/>
+        </w:rPr>
+        <w:t>;</w:t>
+      </w:r>
+    </w:p>
+    <w:p>
+      <w:pPr>
+        <w:jc w:val="both"/>
+        <w:rPr>
+          <w:rFonts w:ascii="Times New Roman" w:hAnsi="Times New Roman" w:cs="Times New Roman"/>
+          <w:sz w:val="24"/>
+          <w:szCs w:val="24"/>
+        </w:rPr>
+      </w:pPr>
+      <w:r>
+        <w:rPr>
+          <w:rFonts w:ascii="Times New Roman" w:hAnsi="Times New Roman" w:cs="Times New Roman"/>
+          <w:sz w:val="24"/>
+          <w:szCs w:val="24"/>
+        </w:rPr>
+        <w:t xml:space="preserve">For each </w:t>
+      </w:r>
+      <w:proofErr w:type="spellStart"/>
+      <w:r>
+        <w:rPr>
+          <w:rFonts w:ascii="Times New Roman" w:hAnsi="Times New Roman" w:cs="Times New Roman"/>
+          <w:sz w:val="24"/>
+          <w:szCs w:val="24"/>
+        </w:rPr>
+        <w:t>emp_id</w:t>
+      </w:r>
+      <w:proofErr w:type="spellEnd"/>
+      <w:r>
+        <w:rPr>
+          <w:rFonts w:ascii="Times New Roman" w:hAnsi="Times New Roman" w:cs="Times New Roman"/>
+          <w:sz w:val="24"/>
+          <w:szCs w:val="24"/>
+        </w:rPr>
+        <w:t xml:space="preserve">, it lists their entire hierarchy, including themselves, sorted by </w:t>
+      </w:r>
+      <w:proofErr w:type="spellStart"/>
+      <w:r>
+        <w:rPr>
+          <w:rFonts w:ascii="Times New Roman" w:hAnsi="Times New Roman" w:cs="Times New Roman"/>
+          <w:sz w:val="24"/>
+          <w:szCs w:val="24"/>
+        </w:rPr>
+        <w:t>emp_id</w:t>
+      </w:r>
+      <w:proofErr w:type="spellEnd"/>
+      <w:r>
+        <w:rPr>
+          <w:rFonts w:ascii="Times New Roman" w:hAnsi="Times New Roman" w:cs="Times New Roman"/>
+          <w:sz w:val="24"/>
+          <w:szCs w:val="24"/>
+        </w:rPr>
+        <w:t xml:space="preserve"> and </w:t>
+      </w:r>
+      <w:proofErr w:type="spellStart"/>
+      <w:r>
+        <w:rPr>
+          <w:rFonts w:ascii="Times New Roman" w:hAnsi="Times New Roman" w:cs="Times New Roman"/>
+          <w:sz w:val="24"/>
+          <w:szCs w:val="24"/>
+        </w:rPr>
+        <w:t>employee_hierarchy</w:t>
+      </w:r>
+      <w:proofErr w:type="spellEnd"/>
+      <w:r>
+        <w:rPr>
+          <w:rFonts w:ascii="Times New Roman" w:hAnsi="Times New Roman" w:cs="Times New Roman"/>
+          <w:sz w:val="24"/>
+          <w:szCs w:val="24"/>
+        </w:rPr>
+        <w:t>.</w:t>
+      </w:r>
+    </w:p>
+    <w:p>
+      <w:pPr>
+        <w:jc w:val="both"/>
+        <w:rPr>
+          <w:rFonts w:ascii="Times New Roman" w:hAnsi="Times New Roman" w:cs="Times New Roman"/>
+          <w:b/>
+          <w:bCs/>
+          <w:color w:val="7030A0"/>
+          <w:sz w:val="24"/>
+          <w:szCs w:val="24"/>
+          <w:highlight w:val="yellow"/>
+        </w:rPr>
+      </w:pPr>
+      <w:r>
+        <w:rPr>
+          <w:rFonts w:ascii="Times New Roman" w:hAnsi="Times New Roman" w:cs="Times New Roman"/>
+          <w:b/>
+          <w:bCs/>
+          <w:color w:val="7030A0"/>
+          <w:sz w:val="24"/>
+          <w:szCs w:val="24"/>
+          <w:highlight w:val="yellow"/>
+        </w:rPr>
+        <w:t xml:space="preserve">with recursive </w:t>
+      </w:r>
+      <w:proofErr w:type="spellStart"/>
+      <w:r>
+        <w:rPr>
+          <w:rFonts w:ascii="Times New Roman" w:hAnsi="Times New Roman" w:cs="Times New Roman"/>
+          <w:b/>
+          <w:bCs/>
+          <w:color w:val="7030A0"/>
+          <w:sz w:val="24"/>
+          <w:szCs w:val="24"/>
+          <w:highlight w:val="yellow"/>
+        </w:rPr>
+        <w:t>cte</w:t>
+      </w:r>
+      <w:proofErr w:type="spellEnd"/>
+      <w:r>
+        <w:rPr>
+          <w:rFonts w:ascii="Times New Roman" w:hAnsi="Times New Roman" w:cs="Times New Roman"/>
+          <w:b/>
+          <w:bCs/>
+          <w:color w:val="7030A0"/>
+          <w:sz w:val="24"/>
+          <w:szCs w:val="24"/>
+          <w:highlight w:val="yellow"/>
+        </w:rPr>
+        <w:t xml:space="preserve"> as </w:t>
+      </w:r>
+    </w:p>
+    <w:p>
+      <w:pPr>
+        <w:jc w:val="both"/>
+        <w:rPr>
+          <w:rFonts w:ascii="Times New Roman" w:hAnsi="Times New Roman" w:cs="Times New Roman"/>
+          <w:b/>
+          <w:bCs/>
+          <w:color w:val="7030A0"/>
+          <w:sz w:val="24"/>
+          <w:szCs w:val="24"/>
+          <w:highlight w:val="yellow"/>
+        </w:rPr>
+      </w:pPr>
+      <w:r>
+        <w:rPr>
+          <w:rFonts w:ascii="Times New Roman" w:hAnsi="Times New Roman" w:cs="Times New Roman"/>
+          <w:b/>
+          <w:bCs/>
+          <w:color w:val="7030A0"/>
+          <w:sz w:val="24"/>
+          <w:szCs w:val="24"/>
+          <w:highlight w:val="yellow"/>
+        </w:rPr>
+        <w:tab/>
+        <w:t>(</w:t>
+      </w:r>
+      <w:proofErr w:type="gramStart"/>
+      <w:r>
+        <w:rPr>
+          <w:rFonts w:ascii="Times New Roman" w:hAnsi="Times New Roman" w:cs="Times New Roman"/>
+          <w:b/>
+          <w:bCs/>
+          <w:color w:val="7030A0"/>
+          <w:sz w:val="24"/>
+          <w:szCs w:val="24"/>
+          <w:highlight w:val="yellow"/>
+        </w:rPr>
+        <w:t>select</w:t>
+      </w:r>
+      <w:proofErr w:type="gramEnd"/>
+      <w:r>
+        <w:rPr>
+          <w:rFonts w:ascii="Times New Roman" w:hAnsi="Times New Roman" w:cs="Times New Roman"/>
+          <w:b/>
+          <w:bCs/>
+          <w:color w:val="7030A0"/>
+          <w:sz w:val="24"/>
+          <w:szCs w:val="24"/>
+          <w:highlight w:val="yellow"/>
+        </w:rPr>
+        <w:t xml:space="preserve"> </w:t>
+      </w:r>
+      <w:proofErr w:type="spellStart"/>
+      <w:r>
+        <w:rPr>
+          <w:rFonts w:ascii="Times New Roman" w:hAnsi="Times New Roman" w:cs="Times New Roman"/>
+          <w:b/>
+          <w:bCs/>
+          <w:color w:val="7030A0"/>
+          <w:sz w:val="24"/>
+          <w:szCs w:val="24"/>
+          <w:highlight w:val="yellow"/>
+        </w:rPr>
+        <w:t>emp_id</w:t>
+      </w:r>
+      <w:proofErr w:type="spellEnd"/>
+      <w:r>
+        <w:rPr>
+          <w:rFonts w:ascii="Times New Roman" w:hAnsi="Times New Roman" w:cs="Times New Roman"/>
+          <w:b/>
+          <w:bCs/>
+          <w:color w:val="7030A0"/>
+          <w:sz w:val="24"/>
+          <w:szCs w:val="24"/>
+          <w:highlight w:val="yellow"/>
+        </w:rPr>
+        <w:t xml:space="preserve">, </w:t>
+      </w:r>
+      <w:proofErr w:type="spellStart"/>
+      <w:r>
+        <w:rPr>
+          <w:rFonts w:ascii="Times New Roman" w:hAnsi="Times New Roman" w:cs="Times New Roman"/>
+          <w:b/>
+          <w:bCs/>
+          <w:color w:val="7030A0"/>
+          <w:sz w:val="24"/>
+          <w:szCs w:val="24"/>
+          <w:highlight w:val="yellow"/>
+        </w:rPr>
+        <w:t>emp_id</w:t>
+      </w:r>
+      <w:proofErr w:type="spellEnd"/>
+      <w:r>
+        <w:rPr>
+          <w:rFonts w:ascii="Times New Roman" w:hAnsi="Times New Roman" w:cs="Times New Roman"/>
+          <w:b/>
+          <w:bCs/>
+          <w:color w:val="7030A0"/>
+          <w:sz w:val="24"/>
+          <w:szCs w:val="24"/>
+          <w:highlight w:val="yellow"/>
+        </w:rPr>
+        <w:t xml:space="preserve"> as </w:t>
+      </w:r>
+      <w:proofErr w:type="spellStart"/>
+      <w:r>
+        <w:rPr>
+          <w:rFonts w:ascii="Times New Roman" w:hAnsi="Times New Roman" w:cs="Times New Roman"/>
+          <w:b/>
+          <w:bCs/>
+          <w:color w:val="7030A0"/>
+          <w:sz w:val="24"/>
+          <w:szCs w:val="24"/>
+          <w:highlight w:val="yellow"/>
+        </w:rPr>
+        <w:t>employee_hierarchy</w:t>
+      </w:r>
+      <w:proofErr w:type="spellEnd"/>
+    </w:p>
+    <w:p>
+      <w:pPr>
+        <w:jc w:val="both"/>
+        <w:rPr>
+          <w:rFonts w:ascii="Times New Roman" w:hAnsi="Times New Roman" w:cs="Times New Roman"/>
+          <w:b/>
+          <w:bCs/>
+          <w:color w:val="7030A0"/>
+          <w:sz w:val="24"/>
+          <w:szCs w:val="24"/>
+          <w:highlight w:val="yellow"/>
+        </w:rPr>
+      </w:pPr>
+      <w:r>
+        <w:rPr>
+          <w:rFonts w:ascii="Times New Roman" w:hAnsi="Times New Roman" w:cs="Times New Roman"/>
+          <w:b/>
+          <w:bCs/>
+          <w:color w:val="7030A0"/>
+          <w:sz w:val="24"/>
+          <w:szCs w:val="24"/>
+          <w:highlight w:val="yellow"/>
+        </w:rPr>
+        <w:tab/>
+        <w:t xml:space="preserve">from </w:t>
+      </w:r>
+      <w:proofErr w:type="spellStart"/>
+      <w:r>
+        <w:rPr>
+          <w:rFonts w:ascii="Times New Roman" w:hAnsi="Times New Roman" w:cs="Times New Roman"/>
+          <w:b/>
+          <w:bCs/>
+          <w:color w:val="7030A0"/>
+          <w:sz w:val="24"/>
+          <w:szCs w:val="24"/>
+          <w:highlight w:val="yellow"/>
+        </w:rPr>
+        <w:t>emp_hierarchy</w:t>
+      </w:r>
+      <w:proofErr w:type="spellEnd"/>
+    </w:p>
+    <w:p>
+      <w:pPr>
+        <w:jc w:val="both"/>
+        <w:rPr>
+          <w:rFonts w:ascii="Times New Roman" w:hAnsi="Times New Roman" w:cs="Times New Roman"/>
+          <w:b/>
+          <w:bCs/>
+          <w:color w:val="7030A0"/>
+          <w:sz w:val="24"/>
+          <w:szCs w:val="24"/>
+          <w:highlight w:val="yellow"/>
+        </w:rPr>
+      </w:pPr>
+      <w:r>
+        <w:rPr>
+          <w:rFonts w:ascii="Times New Roman" w:hAnsi="Times New Roman" w:cs="Times New Roman"/>
+          <w:b/>
+          <w:bCs/>
+          <w:color w:val="7030A0"/>
+          <w:sz w:val="24"/>
+          <w:szCs w:val="24"/>
+          <w:highlight w:val="yellow"/>
+        </w:rPr>
+        <w:tab/>
+        <w:t>union all</w:t>
+      </w:r>
+    </w:p>
+    <w:p>
+      <w:pPr>
+        <w:jc w:val="both"/>
+        <w:rPr>
+          <w:rFonts w:ascii="Times New Roman" w:hAnsi="Times New Roman" w:cs="Times New Roman"/>
+          <w:b/>
+          <w:bCs/>
+          <w:color w:val="7030A0"/>
+          <w:sz w:val="24"/>
+          <w:szCs w:val="24"/>
+          <w:highlight w:val="yellow"/>
+        </w:rPr>
+      </w:pPr>
+      <w:r>
+        <w:rPr>
+          <w:rFonts w:ascii="Times New Roman" w:hAnsi="Times New Roman" w:cs="Times New Roman"/>
+          <w:b/>
+          <w:bCs/>
+          <w:color w:val="7030A0"/>
+          <w:sz w:val="24"/>
+          <w:szCs w:val="24"/>
+          <w:highlight w:val="yellow"/>
+        </w:rPr>
+        <w:tab/>
+        <w:t xml:space="preserve">select </w:t>
+      </w:r>
+      <w:proofErr w:type="spellStart"/>
+      <w:r>
+        <w:rPr>
+          <w:rFonts w:ascii="Times New Roman" w:hAnsi="Times New Roman" w:cs="Times New Roman"/>
+          <w:b/>
+          <w:bCs/>
+          <w:color w:val="7030A0"/>
+          <w:sz w:val="24"/>
+          <w:szCs w:val="24"/>
+          <w:highlight w:val="yellow"/>
+        </w:rPr>
+        <w:t>cte.emp_id</w:t>
+      </w:r>
+      <w:proofErr w:type="spellEnd"/>
+      <w:r>
+        <w:rPr>
+          <w:rFonts w:ascii="Times New Roman" w:hAnsi="Times New Roman" w:cs="Times New Roman"/>
+          <w:b/>
+          <w:bCs/>
+          <w:color w:val="7030A0"/>
+          <w:sz w:val="24"/>
+          <w:szCs w:val="24"/>
+          <w:highlight w:val="yellow"/>
+        </w:rPr>
+        <w:t xml:space="preserve">, </w:t>
+      </w:r>
+      <w:proofErr w:type="spellStart"/>
+      <w:r>
+        <w:rPr>
+          <w:rFonts w:ascii="Times New Roman" w:hAnsi="Times New Roman" w:cs="Times New Roman"/>
+          <w:b/>
+          <w:bCs/>
+          <w:color w:val="7030A0"/>
+          <w:sz w:val="24"/>
+          <w:szCs w:val="24"/>
+          <w:highlight w:val="yellow"/>
+        </w:rPr>
+        <w:t>eh.emp_id</w:t>
+      </w:r>
+      <w:proofErr w:type="spellEnd"/>
+      <w:r>
+        <w:rPr>
+          <w:rFonts w:ascii="Times New Roman" w:hAnsi="Times New Roman" w:cs="Times New Roman"/>
+          <w:b/>
+          <w:bCs/>
+          <w:color w:val="7030A0"/>
+          <w:sz w:val="24"/>
+          <w:szCs w:val="24"/>
+          <w:highlight w:val="yellow"/>
+        </w:rPr>
+        <w:t xml:space="preserve"> as </w:t>
+      </w:r>
+      <w:proofErr w:type="spellStart"/>
+      <w:r>
+        <w:rPr>
+          <w:rFonts w:ascii="Times New Roman" w:hAnsi="Times New Roman" w:cs="Times New Roman"/>
+          <w:b/>
+          <w:bCs/>
+          <w:color w:val="7030A0"/>
+          <w:sz w:val="24"/>
+          <w:szCs w:val="24"/>
+          <w:highlight w:val="yellow"/>
+        </w:rPr>
+        <w:t>employee_hierarchy</w:t>
+      </w:r>
+      <w:proofErr w:type="spellEnd"/>
+    </w:p>
+    <w:p>
+      <w:pPr>
+        <w:jc w:val="both"/>
+        <w:rPr>
+          <w:rFonts w:ascii="Times New Roman" w:hAnsi="Times New Roman" w:cs="Times New Roman"/>
+          <w:b/>
+          <w:bCs/>
+          <w:color w:val="7030A0"/>
+          <w:sz w:val="24"/>
+          <w:szCs w:val="24"/>
+          <w:highlight w:val="yellow"/>
+        </w:rPr>
+      </w:pPr>
+      <w:r>
+        <w:rPr>
+          <w:rFonts w:ascii="Times New Roman" w:hAnsi="Times New Roman" w:cs="Times New Roman"/>
+          <w:b/>
+          <w:bCs/>
+          <w:color w:val="7030A0"/>
+          <w:sz w:val="24"/>
+          <w:szCs w:val="24"/>
+          <w:highlight w:val="yellow"/>
+        </w:rPr>
+        <w:tab/>
+        <w:t xml:space="preserve">from </w:t>
+      </w:r>
+      <w:proofErr w:type="spellStart"/>
+      <w:r>
+        <w:rPr>
+          <w:rFonts w:ascii="Times New Roman" w:hAnsi="Times New Roman" w:cs="Times New Roman"/>
+          <w:b/>
+          <w:bCs/>
+          <w:color w:val="7030A0"/>
+          <w:sz w:val="24"/>
+          <w:szCs w:val="24"/>
+          <w:highlight w:val="yellow"/>
+        </w:rPr>
+        <w:t>cte</w:t>
+      </w:r>
+      <w:proofErr w:type="spellEnd"/>
+    </w:p>
+    <w:p>
+      <w:pPr>
+        <w:jc w:val="both"/>
+        <w:rPr>
+          <w:rFonts w:ascii="Times New Roman" w:hAnsi="Times New Roman" w:cs="Times New Roman"/>
+          <w:b/>
+          <w:bCs/>
+          <w:color w:val="7030A0"/>
+          <w:sz w:val="24"/>
+          <w:szCs w:val="24"/>
+          <w:highlight w:val="yellow"/>
+        </w:rPr>
+      </w:pPr>
+      <w:r>
+        <w:rPr>
+          <w:rFonts w:ascii="Times New Roman" w:hAnsi="Times New Roman" w:cs="Times New Roman"/>
+          <w:b/>
+          <w:bCs/>
+          <w:color w:val="7030A0"/>
+          <w:sz w:val="24"/>
+          <w:szCs w:val="24"/>
+          <w:highlight w:val="yellow"/>
+        </w:rPr>
+        <w:tab/>
+        <w:t xml:space="preserve">join </w:t>
+      </w:r>
+      <w:proofErr w:type="spellStart"/>
+      <w:r>
+        <w:rPr>
+          <w:rFonts w:ascii="Times New Roman" w:hAnsi="Times New Roman" w:cs="Times New Roman"/>
+          <w:b/>
+          <w:bCs/>
+          <w:color w:val="7030A0"/>
+          <w:sz w:val="24"/>
+          <w:szCs w:val="24"/>
+          <w:highlight w:val="yellow"/>
+        </w:rPr>
+        <w:t>emp_hierarchy</w:t>
+      </w:r>
+      <w:proofErr w:type="spellEnd"/>
+      <w:r>
+        <w:rPr>
+          <w:rFonts w:ascii="Times New Roman" w:hAnsi="Times New Roman" w:cs="Times New Roman"/>
+          <w:b/>
+          <w:bCs/>
+          <w:color w:val="7030A0"/>
+          <w:sz w:val="24"/>
+          <w:szCs w:val="24"/>
+          <w:highlight w:val="yellow"/>
+        </w:rPr>
+        <w:t xml:space="preserve"> eh on </w:t>
+      </w:r>
+      <w:proofErr w:type="spellStart"/>
+      <w:r>
+        <w:rPr>
+          <w:rFonts w:ascii="Times New Roman" w:hAnsi="Times New Roman" w:cs="Times New Roman"/>
+          <w:b/>
+          <w:bCs/>
+          <w:color w:val="7030A0"/>
+          <w:sz w:val="24"/>
+          <w:szCs w:val="24"/>
+          <w:highlight w:val="yellow"/>
+        </w:rPr>
+        <w:t>cte.employee_hierarchy</w:t>
+      </w:r>
+      <w:proofErr w:type="spellEnd"/>
+      <w:r>
+        <w:rPr>
+          <w:rFonts w:ascii="Times New Roman" w:hAnsi="Times New Roman" w:cs="Times New Roman"/>
+          <w:b/>
+          <w:bCs/>
+          <w:color w:val="7030A0"/>
+          <w:sz w:val="24"/>
+          <w:szCs w:val="24"/>
+          <w:highlight w:val="yellow"/>
+        </w:rPr>
+        <w:t xml:space="preserve"> = </w:t>
+      </w:r>
+      <w:proofErr w:type="spellStart"/>
+      <w:r>
+        <w:rPr>
+          <w:rFonts w:ascii="Times New Roman" w:hAnsi="Times New Roman" w:cs="Times New Roman"/>
+          <w:b/>
+          <w:bCs/>
+          <w:color w:val="7030A0"/>
+          <w:sz w:val="24"/>
+          <w:szCs w:val="24"/>
+          <w:highlight w:val="yellow"/>
+        </w:rPr>
+        <w:t>eh.reporting_id</w:t>
+      </w:r>
+      <w:proofErr w:type="spellEnd"/>
+      <w:r>
+        <w:rPr>
+          <w:rFonts w:ascii="Times New Roman" w:hAnsi="Times New Roman" w:cs="Times New Roman"/>
+          <w:b/>
+          <w:bCs/>
+          <w:color w:val="7030A0"/>
+          <w:sz w:val="24"/>
+          <w:szCs w:val="24"/>
+          <w:highlight w:val="yellow"/>
+        </w:rPr>
+        <w:t>)</w:t>
+      </w:r>
+    </w:p>
+    <w:p>
+      <w:pPr>
+        <w:jc w:val="both"/>
+        <w:rPr>
+          <w:rFonts w:ascii="Times New Roman" w:hAnsi="Times New Roman" w:cs="Times New Roman"/>
+          <w:b/>
+          <w:bCs/>
+          <w:color w:val="7030A0"/>
+          <w:sz w:val="24"/>
+          <w:szCs w:val="24"/>
+          <w:highlight w:val="yellow"/>
+        </w:rPr>
+      </w:pPr>
+      <w:r>
+        <w:rPr>
+          <w:rFonts w:ascii="Times New Roman" w:hAnsi="Times New Roman" w:cs="Times New Roman"/>
+          <w:b/>
+          <w:bCs/>
+          <w:color w:val="7030A0"/>
+          <w:sz w:val="24"/>
+          <w:szCs w:val="24"/>
+          <w:highlight w:val="yellow"/>
+        </w:rPr>
+        <w:t xml:space="preserve">select * </w:t>
+      </w:r>
+    </w:p>
+    <w:p>
+      <w:pPr>
+        <w:jc w:val="both"/>
+        <w:rPr>
+          <w:rFonts w:ascii="Times New Roman" w:hAnsi="Times New Roman" w:cs="Times New Roman"/>
+          <w:b/>
+          <w:bCs/>
+          <w:color w:val="7030A0"/>
+          <w:sz w:val="24"/>
+          <w:szCs w:val="24"/>
+          <w:highlight w:val="yellow"/>
+        </w:rPr>
+      </w:pPr>
+      <w:r>
+        <w:rPr>
+          <w:rFonts w:ascii="Times New Roman" w:hAnsi="Times New Roman" w:cs="Times New Roman"/>
+          <w:b/>
+          <w:bCs/>
+          <w:color w:val="7030A0"/>
+          <w:sz w:val="24"/>
+          <w:szCs w:val="24"/>
+          <w:highlight w:val="yellow"/>
+        </w:rPr>
+        <w:t xml:space="preserve">from </w:t>
+      </w:r>
+      <w:proofErr w:type="spellStart"/>
+      <w:r>
+        <w:rPr>
+          <w:rFonts w:ascii="Times New Roman" w:hAnsi="Times New Roman" w:cs="Times New Roman"/>
+          <w:b/>
+          <w:bCs/>
+          <w:color w:val="7030A0"/>
+          <w:sz w:val="24"/>
+          <w:szCs w:val="24"/>
+          <w:highlight w:val="yellow"/>
+        </w:rPr>
+        <w:t>cte</w:t>
+      </w:r>
+      <w:proofErr w:type="spellEnd"/>
+    </w:p>
+    <w:p>
+      <w:pPr>
+        <w:jc w:val="both"/>
+        <w:rPr>
+          <w:rFonts w:ascii="Times New Roman" w:hAnsi="Times New Roman" w:cs="Times New Roman"/>
+          <w:b/>
+          <w:bCs/>
+          <w:color w:val="7030A0"/>
+          <w:sz w:val="24"/>
+          <w:szCs w:val="24"/>
+        </w:rPr>
+      </w:pPr>
+      <w:r>
+        <w:rPr>
+          <w:rFonts w:ascii="Times New Roman" w:hAnsi="Times New Roman" w:cs="Times New Roman"/>
+          <w:b/>
+          <w:bCs/>
+          <w:color w:val="7030A0"/>
+          <w:sz w:val="24"/>
+          <w:szCs w:val="24"/>
+          <w:highlight w:val="yellow"/>
+        </w:rPr>
+        <w:t xml:space="preserve">order by </w:t>
+      </w:r>
+      <w:proofErr w:type="spellStart"/>
+      <w:r>
+        <w:rPr>
+          <w:rFonts w:ascii="Times New Roman" w:hAnsi="Times New Roman" w:cs="Times New Roman"/>
+          <w:b/>
+          <w:bCs/>
+          <w:color w:val="7030A0"/>
+          <w:sz w:val="24"/>
+          <w:szCs w:val="24"/>
+          <w:highlight w:val="yellow"/>
+        </w:rPr>
+        <w:t>emp_id</w:t>
+      </w:r>
+      <w:proofErr w:type="spellEnd"/>
+      <w:r>
+        <w:rPr>
+          <w:rFonts w:ascii="Times New Roman" w:hAnsi="Times New Roman" w:cs="Times New Roman"/>
+          <w:b/>
+          <w:bCs/>
+          <w:color w:val="7030A0"/>
+          <w:sz w:val="24"/>
+          <w:szCs w:val="24"/>
+          <w:highlight w:val="yellow"/>
+        </w:rPr>
+        <w:t xml:space="preserve">, </w:t>
+      </w:r>
+      <w:proofErr w:type="spellStart"/>
+      <w:r>
+        <w:rPr>
+          <w:rFonts w:ascii="Times New Roman" w:hAnsi="Times New Roman" w:cs="Times New Roman"/>
+          <w:b/>
+          <w:bCs/>
+          <w:color w:val="7030A0"/>
+          <w:sz w:val="24"/>
+          <w:szCs w:val="24"/>
+          <w:highlight w:val="yellow"/>
+        </w:rPr>
+        <w:t>employee_hierarchy</w:t>
+      </w:r>
+      <w:proofErr w:type="spellEnd"/>
+      <w:r>
+        <w:rPr>
+          <w:rFonts w:ascii="Times New Roman" w:hAnsi="Times New Roman" w:cs="Times New Roman"/>
+          <w:b/>
+          <w:bCs/>
+          <w:color w:val="7030A0"/>
+          <w:sz w:val="24"/>
+          <w:szCs w:val="24"/>
+          <w:highlight w:val="yellow"/>
+        </w:rPr>
+        <w:t>;</w:t>
+      </w:r>
+    </w:p>
+    <w:p>
+      <w:pPr>
+        <w:jc w:val="both"/>
+        <w:rPr>
+          <w:rFonts w:ascii="Times New Roman" w:hAnsi="Times New Roman" w:cs="Times New Roman"/>
+          <w:b/>
+          <w:bCs/>
+          <w:color w:val="7030A0"/>
+          <w:sz w:val="24"/>
+          <w:szCs w:val="24"/>
+        </w:rPr>
+      </w:pPr>
+      <w:r>
+        <w:rPr>
+          <w:rFonts w:ascii="Times New Roman" w:hAnsi="Times New Roman" w:cs="Times New Roman"/>
+          <w:b/>
+          <w:bCs/>
+          <w:color w:val="7030A0"/>
+          <w:sz w:val="24"/>
+          <w:szCs w:val="24"/>
+          <w:highlight w:val="yellow"/>
+        </w:rPr>
+        <w:t>1st Iteration</w:t>
+      </w:r>
+    </w:p>
+    <w:p>
+      <w:pPr>
+        <w:jc w:val="both"/>
+        <w:rPr>
+          <w:rFonts w:ascii="Times New Roman" w:hAnsi="Times New Roman" w:cs="Times New Roman"/>
+          <w:b/>
+          <w:bCs/>
+          <w:color w:val="7030A0"/>
+          <w:sz w:val="24"/>
+          <w:szCs w:val="24"/>
+        </w:rPr>
+      </w:pPr>
+      <w:r>
+        <w:rPr>
+          <w:rFonts w:ascii="Times New Roman" w:hAnsi="Times New Roman" w:cs="Times New Roman"/>
+          <w:b/>
+          <w:bCs/>
+          <w:color w:val="7030A0"/>
+          <w:sz w:val="24"/>
+          <w:szCs w:val="24"/>
+        </w:rPr>
+        <w:t xml:space="preserve">select </w:t>
+      </w:r>
+      <w:proofErr w:type="spellStart"/>
+      <w:r>
+        <w:rPr>
+          <w:rFonts w:ascii="Times New Roman" w:hAnsi="Times New Roman" w:cs="Times New Roman"/>
+          <w:b/>
+          <w:bCs/>
+          <w:color w:val="7030A0"/>
+          <w:sz w:val="24"/>
+          <w:szCs w:val="24"/>
+        </w:rPr>
+        <w:t>emp_id</w:t>
+      </w:r>
+      <w:proofErr w:type="spellEnd"/>
+      <w:r>
+        <w:rPr>
+          <w:rFonts w:ascii="Times New Roman" w:hAnsi="Times New Roman" w:cs="Times New Roman"/>
+          <w:b/>
+          <w:bCs/>
+          <w:color w:val="7030A0"/>
+          <w:sz w:val="24"/>
+          <w:szCs w:val="24"/>
+        </w:rPr>
+        <w:t xml:space="preserve">, </w:t>
+      </w:r>
+      <w:proofErr w:type="spellStart"/>
+      <w:r>
+        <w:rPr>
+          <w:rFonts w:ascii="Times New Roman" w:hAnsi="Times New Roman" w:cs="Times New Roman"/>
+          <w:b/>
+          <w:bCs/>
+          <w:color w:val="7030A0"/>
+          <w:sz w:val="24"/>
+          <w:szCs w:val="24"/>
+        </w:rPr>
+        <w:t>emp_id</w:t>
+      </w:r>
+      <w:proofErr w:type="spellEnd"/>
+      <w:r>
+        <w:rPr>
+          <w:rFonts w:ascii="Times New Roman" w:hAnsi="Times New Roman" w:cs="Times New Roman"/>
+          <w:b/>
+          <w:bCs/>
+          <w:color w:val="7030A0"/>
+          <w:sz w:val="24"/>
+          <w:szCs w:val="24"/>
+        </w:rPr>
+        <w:t xml:space="preserve"> as </w:t>
+      </w:r>
+      <w:proofErr w:type="spellStart"/>
+      <w:r>
+        <w:rPr>
+          <w:rFonts w:ascii="Times New Roman" w:hAnsi="Times New Roman" w:cs="Times New Roman"/>
+          <w:b/>
+          <w:bCs/>
+          <w:color w:val="7030A0"/>
+          <w:sz w:val="24"/>
+          <w:szCs w:val="24"/>
+        </w:rPr>
+        <w:t>employee_hierarchy</w:t>
+      </w:r>
+      <w:proofErr w:type="spellEnd"/>
+    </w:p>
+    <w:p>
+      <w:pPr>
+        <w:jc w:val="both"/>
+        <w:rPr>
+          <w:rFonts w:ascii="Times New Roman" w:hAnsi="Times New Roman" w:cs="Times New Roman"/>
+          <w:b/>
+          <w:bCs/>
+          <w:color w:val="7030A0"/>
+          <w:sz w:val="24"/>
+          <w:szCs w:val="24"/>
+        </w:rPr>
+      </w:pPr>
+      <w:r>
+        <w:rPr>
+          <w:rFonts w:ascii="Times New Roman" w:hAnsi="Times New Roman" w:cs="Times New Roman"/>
+          <w:b/>
+          <w:bCs/>
+          <w:color w:val="7030A0"/>
+          <w:sz w:val="24"/>
+          <w:szCs w:val="24"/>
+        </w:rPr>
+        <w:t xml:space="preserve">from </w:t>
+      </w:r>
+      <w:proofErr w:type="spellStart"/>
+      <w:r>
+        <w:rPr>
+          <w:rFonts w:ascii="Times New Roman" w:hAnsi="Times New Roman" w:cs="Times New Roman"/>
+          <w:b/>
+          <w:bCs/>
+          <w:color w:val="7030A0"/>
+          <w:sz w:val="24"/>
+          <w:szCs w:val="24"/>
+        </w:rPr>
+        <w:t>emp_hierarchy</w:t>
+      </w:r>
+      <w:proofErr w:type="spellEnd"/>
+      <w:r>
+        <w:rPr>
+          <w:rFonts w:ascii="Times New Roman" w:hAnsi="Times New Roman" w:cs="Times New Roman"/>
+          <w:b/>
+          <w:bCs/>
+          <w:color w:val="7030A0"/>
+          <w:sz w:val="24"/>
+          <w:szCs w:val="24"/>
+        </w:rPr>
+        <w:t xml:space="preserve"> where </w:t>
+      </w:r>
+      <w:proofErr w:type="spellStart"/>
+      <w:r>
+        <w:rPr>
+          <w:rFonts w:ascii="Times New Roman" w:hAnsi="Times New Roman" w:cs="Times New Roman"/>
+          <w:b/>
+          <w:bCs/>
+          <w:color w:val="7030A0"/>
+          <w:sz w:val="24"/>
+          <w:szCs w:val="24"/>
+        </w:rPr>
+        <w:t>emp_id</w:t>
+      </w:r>
+      <w:proofErr w:type="spellEnd"/>
+      <w:r>
+        <w:rPr>
+          <w:rFonts w:ascii="Times New Roman" w:hAnsi="Times New Roman" w:cs="Times New Roman"/>
+          <w:b/>
+          <w:bCs/>
+          <w:color w:val="7030A0"/>
+          <w:sz w:val="24"/>
+          <w:szCs w:val="24"/>
+        </w:rPr>
+        <w:t xml:space="preserve"> = 1;</w:t>
+      </w:r>
+    </w:p>
+    <w:p>
+      <w:pPr>
+        <w:jc w:val="both"/>
+        <w:rPr>
+          <w:rFonts w:ascii="Times New Roman" w:hAnsi="Times New Roman" w:cs="Times New Roman"/>
+          <w:b/>
+          <w:bCs/>
+          <w:color w:val="7030A0"/>
+          <w:sz w:val="24"/>
+          <w:szCs w:val="24"/>
+        </w:rPr>
+      </w:pPr>
+    </w:p>
+    <w:p>
+      <w:pPr>
+        <w:jc w:val="both"/>
+        <w:rPr>
+          <w:rFonts w:ascii="Times New Roman" w:hAnsi="Times New Roman" w:cs="Times New Roman"/>
+          <w:b/>
+          <w:bCs/>
+          <w:color w:val="7030A0"/>
+          <w:sz w:val="24"/>
+          <w:szCs w:val="24"/>
+        </w:rPr>
+      </w:pPr>
+      <w:r>
+        <w:rPr>
+          <w:rFonts w:ascii="Times New Roman" w:hAnsi="Times New Roman" w:cs="Times New Roman"/>
+          <w:b/>
+          <w:bCs/>
+          <w:color w:val="7030A0"/>
+          <w:sz w:val="24"/>
+          <w:szCs w:val="24"/>
+          <w:highlight w:val="yellow"/>
+        </w:rPr>
+        <w:t>2nd Iteration</w:t>
+      </w:r>
+    </w:p>
+    <w:p>
+      <w:pPr>
+        <w:jc w:val="both"/>
+        <w:rPr>
+          <w:rFonts w:ascii="Times New Roman" w:hAnsi="Times New Roman" w:cs="Times New Roman"/>
+          <w:b/>
+          <w:bCs/>
+          <w:color w:val="7030A0"/>
+          <w:sz w:val="24"/>
+          <w:szCs w:val="24"/>
+        </w:rPr>
+      </w:pPr>
+      <w:r>
+        <w:rPr>
+          <w:rFonts w:ascii="Times New Roman" w:hAnsi="Times New Roman" w:cs="Times New Roman"/>
+          <w:b/>
+          <w:bCs/>
+          <w:color w:val="7030A0"/>
+          <w:sz w:val="24"/>
+          <w:szCs w:val="24"/>
+        </w:rPr>
+        <w:t xml:space="preserve">select </w:t>
+      </w:r>
+      <w:proofErr w:type="spellStart"/>
+      <w:r>
+        <w:rPr>
+          <w:rFonts w:ascii="Times New Roman" w:hAnsi="Times New Roman" w:cs="Times New Roman"/>
+          <w:b/>
+          <w:bCs/>
+          <w:color w:val="7030A0"/>
+          <w:sz w:val="24"/>
+          <w:szCs w:val="24"/>
+        </w:rPr>
+        <w:t>cte.emp_id</w:t>
+      </w:r>
+      <w:proofErr w:type="spellEnd"/>
+      <w:r>
+        <w:rPr>
+          <w:rFonts w:ascii="Times New Roman" w:hAnsi="Times New Roman" w:cs="Times New Roman"/>
+          <w:b/>
+          <w:bCs/>
+          <w:color w:val="7030A0"/>
+          <w:sz w:val="24"/>
+          <w:szCs w:val="24"/>
+        </w:rPr>
+        <w:t xml:space="preserve">, </w:t>
+      </w:r>
+      <w:proofErr w:type="spellStart"/>
+      <w:r>
+        <w:rPr>
+          <w:rFonts w:ascii="Times New Roman" w:hAnsi="Times New Roman" w:cs="Times New Roman"/>
+          <w:b/>
+          <w:bCs/>
+          <w:color w:val="7030A0"/>
+          <w:sz w:val="24"/>
+          <w:szCs w:val="24"/>
+        </w:rPr>
+        <w:t>eh.emp_id</w:t>
+      </w:r>
+      <w:proofErr w:type="spellEnd"/>
+      <w:r>
+        <w:rPr>
+          <w:rFonts w:ascii="Times New Roman" w:hAnsi="Times New Roman" w:cs="Times New Roman"/>
+          <w:b/>
+          <w:bCs/>
+          <w:color w:val="7030A0"/>
+          <w:sz w:val="24"/>
+          <w:szCs w:val="24"/>
+        </w:rPr>
+        <w:t xml:space="preserve"> as </w:t>
+      </w:r>
+      <w:proofErr w:type="spellStart"/>
+      <w:r>
+        <w:rPr>
+          <w:rFonts w:ascii="Times New Roman" w:hAnsi="Times New Roman" w:cs="Times New Roman"/>
+          <w:b/>
+          <w:bCs/>
+          <w:color w:val="7030A0"/>
+          <w:sz w:val="24"/>
+          <w:szCs w:val="24"/>
+        </w:rPr>
+        <w:t>employee_hierarchy</w:t>
+      </w:r>
+      <w:proofErr w:type="spellEnd"/>
+    </w:p>
+    <w:p>
+      <w:pPr>
+        <w:jc w:val="both"/>
+        <w:rPr>
+          <w:rFonts w:ascii="Times New Roman" w:hAnsi="Times New Roman" w:cs="Times New Roman"/>
+          <w:b/>
+          <w:bCs/>
+          <w:color w:val="7030A0"/>
+          <w:sz w:val="24"/>
+          <w:szCs w:val="24"/>
+        </w:rPr>
+      </w:pPr>
+      <w:r>
+        <w:rPr>
+          <w:rFonts w:ascii="Times New Roman" w:hAnsi="Times New Roman" w:cs="Times New Roman"/>
+          <w:b/>
+          <w:bCs/>
+          <w:color w:val="7030A0"/>
+          <w:sz w:val="24"/>
+          <w:szCs w:val="24"/>
+        </w:rPr>
+        <w:lastRenderedPageBreak/>
+        <w:tab/>
+        <w:t xml:space="preserve">from (select </w:t>
+      </w:r>
+      <w:proofErr w:type="spellStart"/>
+      <w:r>
+        <w:rPr>
+          <w:rFonts w:ascii="Times New Roman" w:hAnsi="Times New Roman" w:cs="Times New Roman"/>
+          <w:b/>
+          <w:bCs/>
+          <w:color w:val="7030A0"/>
+          <w:sz w:val="24"/>
+          <w:szCs w:val="24"/>
+        </w:rPr>
+        <w:t>emp_id</w:t>
+      </w:r>
+      <w:proofErr w:type="spellEnd"/>
+      <w:r>
+        <w:rPr>
+          <w:rFonts w:ascii="Times New Roman" w:hAnsi="Times New Roman" w:cs="Times New Roman"/>
+          <w:b/>
+          <w:bCs/>
+          <w:color w:val="7030A0"/>
+          <w:sz w:val="24"/>
+          <w:szCs w:val="24"/>
+        </w:rPr>
+        <w:t xml:space="preserve">, </w:t>
+      </w:r>
+      <w:proofErr w:type="spellStart"/>
+      <w:r>
+        <w:rPr>
+          <w:rFonts w:ascii="Times New Roman" w:hAnsi="Times New Roman" w:cs="Times New Roman"/>
+          <w:b/>
+          <w:bCs/>
+          <w:color w:val="7030A0"/>
+          <w:sz w:val="24"/>
+          <w:szCs w:val="24"/>
+        </w:rPr>
+        <w:t>emp_id</w:t>
+      </w:r>
+      <w:proofErr w:type="spellEnd"/>
+      <w:r>
+        <w:rPr>
+          <w:rFonts w:ascii="Times New Roman" w:hAnsi="Times New Roman" w:cs="Times New Roman"/>
+          <w:b/>
+          <w:bCs/>
+          <w:color w:val="7030A0"/>
+          <w:sz w:val="24"/>
+          <w:szCs w:val="24"/>
+        </w:rPr>
+        <w:t xml:space="preserve"> as </w:t>
+      </w:r>
+      <w:proofErr w:type="spellStart"/>
+      <w:r>
+        <w:rPr>
+          <w:rFonts w:ascii="Times New Roman" w:hAnsi="Times New Roman" w:cs="Times New Roman"/>
+          <w:b/>
+          <w:bCs/>
+          <w:color w:val="7030A0"/>
+          <w:sz w:val="24"/>
+          <w:szCs w:val="24"/>
+        </w:rPr>
+        <w:t>employee_hierarchy</w:t>
+      </w:r>
+      <w:proofErr w:type="spellEnd"/>
+    </w:p>
+    <w:p>
+      <w:pPr>
+        <w:jc w:val="both"/>
+        <w:rPr>
+          <w:rFonts w:ascii="Times New Roman" w:hAnsi="Times New Roman" w:cs="Times New Roman"/>
+          <w:b/>
+          <w:bCs/>
+          <w:color w:val="7030A0"/>
+          <w:sz w:val="24"/>
+          <w:szCs w:val="24"/>
+        </w:rPr>
+      </w:pPr>
+      <w:r>
+        <w:rPr>
+          <w:rFonts w:ascii="Times New Roman" w:hAnsi="Times New Roman" w:cs="Times New Roman"/>
+          <w:b/>
+          <w:bCs/>
+          <w:color w:val="7030A0"/>
+          <w:sz w:val="24"/>
+          <w:szCs w:val="24"/>
+        </w:rPr>
+        <w:tab/>
+      </w:r>
+      <w:r>
+        <w:rPr>
+          <w:rFonts w:ascii="Times New Roman" w:hAnsi="Times New Roman" w:cs="Times New Roman"/>
+          <w:b/>
+          <w:bCs/>
+          <w:color w:val="7030A0"/>
+          <w:sz w:val="24"/>
+          <w:szCs w:val="24"/>
+        </w:rPr>
+        <w:tab/>
+      </w:r>
+      <w:r>
+        <w:rPr>
+          <w:rFonts w:ascii="Times New Roman" w:hAnsi="Times New Roman" w:cs="Times New Roman"/>
+          <w:b/>
+          <w:bCs/>
+          <w:color w:val="7030A0"/>
+          <w:sz w:val="24"/>
+          <w:szCs w:val="24"/>
+        </w:rPr>
+        <w:tab/>
+        <w:t xml:space="preserve">from </w:t>
+      </w:r>
+      <w:proofErr w:type="spellStart"/>
+      <w:r>
+        <w:rPr>
+          <w:rFonts w:ascii="Times New Roman" w:hAnsi="Times New Roman" w:cs="Times New Roman"/>
+          <w:b/>
+          <w:bCs/>
+          <w:color w:val="7030A0"/>
+          <w:sz w:val="24"/>
+          <w:szCs w:val="24"/>
+        </w:rPr>
+        <w:t>emp_hierarchy</w:t>
+      </w:r>
+      <w:proofErr w:type="spellEnd"/>
+      <w:r>
+        <w:rPr>
+          <w:rFonts w:ascii="Times New Roman" w:hAnsi="Times New Roman" w:cs="Times New Roman"/>
+          <w:b/>
+          <w:bCs/>
+          <w:color w:val="7030A0"/>
+          <w:sz w:val="24"/>
+          <w:szCs w:val="24"/>
+        </w:rPr>
+        <w:t xml:space="preserve"> where </w:t>
+      </w:r>
+      <w:proofErr w:type="spellStart"/>
+      <w:r>
+        <w:rPr>
+          <w:rFonts w:ascii="Times New Roman" w:hAnsi="Times New Roman" w:cs="Times New Roman"/>
+          <w:b/>
+          <w:bCs/>
+          <w:color w:val="7030A0"/>
+          <w:sz w:val="24"/>
+          <w:szCs w:val="24"/>
+        </w:rPr>
+        <w:t>emp_id</w:t>
+      </w:r>
+      <w:proofErr w:type="spellEnd"/>
+      <w:r>
+        <w:rPr>
+          <w:rFonts w:ascii="Times New Roman" w:hAnsi="Times New Roman" w:cs="Times New Roman"/>
+          <w:b/>
+          <w:bCs/>
+          <w:color w:val="7030A0"/>
+          <w:sz w:val="24"/>
+          <w:szCs w:val="24"/>
+        </w:rPr>
+        <w:t xml:space="preserve"> = 1) </w:t>
+      </w:r>
+      <w:proofErr w:type="spellStart"/>
+      <w:r>
+        <w:rPr>
+          <w:rFonts w:ascii="Times New Roman" w:hAnsi="Times New Roman" w:cs="Times New Roman"/>
+          <w:b/>
+          <w:bCs/>
+          <w:color w:val="7030A0"/>
+          <w:sz w:val="24"/>
+          <w:szCs w:val="24"/>
+        </w:rPr>
+        <w:t>cte</w:t>
+      </w:r>
+      <w:proofErr w:type="spellEnd"/>
+    </w:p>
+    <w:p>
+      <w:pPr>
+        <w:jc w:val="both"/>
+        <w:rPr>
+          <w:rFonts w:ascii="Times New Roman" w:hAnsi="Times New Roman" w:cs="Times New Roman"/>
+          <w:b/>
+          <w:bCs/>
+          <w:color w:val="7030A0"/>
+          <w:sz w:val="24"/>
+          <w:szCs w:val="24"/>
+        </w:rPr>
+      </w:pPr>
+      <w:r>
+        <w:rPr>
+          <w:rFonts w:ascii="Times New Roman" w:hAnsi="Times New Roman" w:cs="Times New Roman"/>
+          <w:b/>
+          <w:bCs/>
+          <w:color w:val="7030A0"/>
+          <w:sz w:val="24"/>
+          <w:szCs w:val="24"/>
+        </w:rPr>
+        <w:tab/>
+        <w:t xml:space="preserve">join </w:t>
+      </w:r>
+      <w:proofErr w:type="spellStart"/>
+      <w:r>
+        <w:rPr>
+          <w:rFonts w:ascii="Times New Roman" w:hAnsi="Times New Roman" w:cs="Times New Roman"/>
+          <w:b/>
+          <w:bCs/>
+          <w:color w:val="7030A0"/>
+          <w:sz w:val="24"/>
+          <w:szCs w:val="24"/>
+        </w:rPr>
+        <w:t>emp_hierarchy</w:t>
+      </w:r>
+      <w:proofErr w:type="spellEnd"/>
+      <w:r>
+        <w:rPr>
+          <w:rFonts w:ascii="Times New Roman" w:hAnsi="Times New Roman" w:cs="Times New Roman"/>
+          <w:b/>
+          <w:bCs/>
+          <w:color w:val="7030A0"/>
+          <w:sz w:val="24"/>
+          <w:szCs w:val="24"/>
+        </w:rPr>
+        <w:t xml:space="preserve"> eh on </w:t>
+      </w:r>
+      <w:proofErr w:type="spellStart"/>
+      <w:r>
+        <w:rPr>
+          <w:rFonts w:ascii="Times New Roman" w:hAnsi="Times New Roman" w:cs="Times New Roman"/>
+          <w:b/>
+          <w:bCs/>
+          <w:color w:val="7030A0"/>
+          <w:sz w:val="24"/>
+          <w:szCs w:val="24"/>
+        </w:rPr>
+        <w:t>cte.employee_hierarchy</w:t>
+      </w:r>
+      <w:proofErr w:type="spellEnd"/>
+      <w:r>
+        <w:rPr>
+          <w:rFonts w:ascii="Times New Roman" w:hAnsi="Times New Roman" w:cs="Times New Roman"/>
+          <w:b/>
+          <w:bCs/>
+          <w:color w:val="7030A0"/>
+          <w:sz w:val="24"/>
+          <w:szCs w:val="24"/>
+        </w:rPr>
+        <w:t xml:space="preserve"> = </w:t>
+      </w:r>
+      <w:proofErr w:type="spellStart"/>
+      <w:r>
+        <w:rPr>
+          <w:rFonts w:ascii="Times New Roman" w:hAnsi="Times New Roman" w:cs="Times New Roman"/>
+          <w:b/>
+          <w:bCs/>
+          <w:color w:val="7030A0"/>
+          <w:sz w:val="24"/>
+          <w:szCs w:val="24"/>
+        </w:rPr>
+        <w:t>eh.reporting_id</w:t>
+      </w:r>
+      <w:proofErr w:type="spellEnd"/>
+      <w:r>
+        <w:rPr>
+          <w:rFonts w:ascii="Times New Roman" w:hAnsi="Times New Roman" w:cs="Times New Roman"/>
+          <w:b/>
+          <w:bCs/>
+          <w:color w:val="7030A0"/>
+          <w:sz w:val="24"/>
+          <w:szCs w:val="24"/>
+        </w:rPr>
+        <w:t>;</w:t>
+      </w:r>
+    </w:p>
+    <w:p>
+      <w:pPr>
+        <w:jc w:val="both"/>
+        <w:rPr>
+          <w:rFonts w:ascii="Times New Roman" w:hAnsi="Times New Roman" w:cs="Times New Roman"/>
+          <w:b/>
+          <w:bCs/>
+          <w:color w:val="7030A0"/>
+          <w:sz w:val="24"/>
+          <w:szCs w:val="24"/>
+        </w:rPr>
+      </w:pPr>
+    </w:p>
+    <w:p>
+      <w:pPr>
+        <w:jc w:val="both"/>
+        <w:rPr>
+          <w:rFonts w:ascii="Times New Roman" w:hAnsi="Times New Roman" w:cs="Times New Roman"/>
+          <w:b/>
+          <w:bCs/>
+          <w:color w:val="7030A0"/>
+          <w:sz w:val="24"/>
+          <w:szCs w:val="24"/>
+        </w:rPr>
+      </w:pPr>
+      <w:r>
+        <w:rPr>
+          <w:rFonts w:ascii="Times New Roman" w:hAnsi="Times New Roman" w:cs="Times New Roman"/>
+          <w:b/>
+          <w:bCs/>
+          <w:color w:val="7030A0"/>
+          <w:sz w:val="24"/>
+          <w:szCs w:val="24"/>
+          <w:highlight w:val="yellow"/>
+        </w:rPr>
+        <w:t>3rd Iteration</w:t>
+      </w:r>
+    </w:p>
+    <w:p>
+      <w:pPr>
+        <w:jc w:val="both"/>
+        <w:rPr>
+          <w:rFonts w:ascii="Times New Roman" w:hAnsi="Times New Roman" w:cs="Times New Roman"/>
+          <w:b/>
+          <w:bCs/>
+          <w:color w:val="7030A0"/>
+          <w:sz w:val="24"/>
+          <w:szCs w:val="24"/>
+        </w:rPr>
+      </w:pPr>
+      <w:r>
+        <w:rPr>
+          <w:rFonts w:ascii="Times New Roman" w:hAnsi="Times New Roman" w:cs="Times New Roman"/>
+          <w:b/>
+          <w:bCs/>
+          <w:color w:val="7030A0"/>
+          <w:sz w:val="24"/>
+          <w:szCs w:val="24"/>
+        </w:rPr>
+        <w:t xml:space="preserve">select </w:t>
+      </w:r>
+      <w:proofErr w:type="spellStart"/>
+      <w:r>
+        <w:rPr>
+          <w:rFonts w:ascii="Times New Roman" w:hAnsi="Times New Roman" w:cs="Times New Roman"/>
+          <w:b/>
+          <w:bCs/>
+          <w:color w:val="7030A0"/>
+          <w:sz w:val="24"/>
+          <w:szCs w:val="24"/>
+        </w:rPr>
+        <w:t>cte.emp_id</w:t>
+      </w:r>
+      <w:proofErr w:type="spellEnd"/>
+      <w:r>
+        <w:rPr>
+          <w:rFonts w:ascii="Times New Roman" w:hAnsi="Times New Roman" w:cs="Times New Roman"/>
+          <w:b/>
+          <w:bCs/>
+          <w:color w:val="7030A0"/>
+          <w:sz w:val="24"/>
+          <w:szCs w:val="24"/>
+        </w:rPr>
+        <w:t xml:space="preserve">, </w:t>
+      </w:r>
+      <w:proofErr w:type="spellStart"/>
+      <w:r>
+        <w:rPr>
+          <w:rFonts w:ascii="Times New Roman" w:hAnsi="Times New Roman" w:cs="Times New Roman"/>
+          <w:b/>
+          <w:bCs/>
+          <w:color w:val="7030A0"/>
+          <w:sz w:val="24"/>
+          <w:szCs w:val="24"/>
+        </w:rPr>
+        <w:t>eh.emp_id</w:t>
+      </w:r>
+      <w:proofErr w:type="spellEnd"/>
+      <w:r>
+        <w:rPr>
+          <w:rFonts w:ascii="Times New Roman" w:hAnsi="Times New Roman" w:cs="Times New Roman"/>
+          <w:b/>
+          <w:bCs/>
+          <w:color w:val="7030A0"/>
+          <w:sz w:val="24"/>
+          <w:szCs w:val="24"/>
+        </w:rPr>
+        <w:t xml:space="preserve"> as </w:t>
+      </w:r>
+      <w:proofErr w:type="spellStart"/>
+      <w:r>
+        <w:rPr>
+          <w:rFonts w:ascii="Times New Roman" w:hAnsi="Times New Roman" w:cs="Times New Roman"/>
+          <w:b/>
+          <w:bCs/>
+          <w:color w:val="7030A0"/>
+          <w:sz w:val="24"/>
+          <w:szCs w:val="24"/>
+        </w:rPr>
+        <w:t>employee_hierarchy</w:t>
+      </w:r>
+      <w:proofErr w:type="spellEnd"/>
+    </w:p>
+    <w:p>
+      <w:pPr>
+        <w:jc w:val="both"/>
+        <w:rPr>
+          <w:rFonts w:ascii="Times New Roman" w:hAnsi="Times New Roman" w:cs="Times New Roman"/>
+          <w:b/>
+          <w:bCs/>
+          <w:color w:val="7030A0"/>
+          <w:sz w:val="24"/>
+          <w:szCs w:val="24"/>
+        </w:rPr>
+      </w:pPr>
+      <w:r>
+        <w:rPr>
+          <w:rFonts w:ascii="Times New Roman" w:hAnsi="Times New Roman" w:cs="Times New Roman"/>
+          <w:b/>
+          <w:bCs/>
+          <w:color w:val="7030A0"/>
+          <w:sz w:val="24"/>
+          <w:szCs w:val="24"/>
+        </w:rPr>
+        <w:tab/>
+        <w:t xml:space="preserve">from (select </w:t>
+      </w:r>
+      <w:proofErr w:type="spellStart"/>
+      <w:r>
+        <w:rPr>
+          <w:rFonts w:ascii="Times New Roman" w:hAnsi="Times New Roman" w:cs="Times New Roman"/>
+          <w:b/>
+          <w:bCs/>
+          <w:color w:val="7030A0"/>
+          <w:sz w:val="24"/>
+          <w:szCs w:val="24"/>
+        </w:rPr>
+        <w:t>cte.emp_id</w:t>
+      </w:r>
+      <w:proofErr w:type="spellEnd"/>
+      <w:r>
+        <w:rPr>
+          <w:rFonts w:ascii="Times New Roman" w:hAnsi="Times New Roman" w:cs="Times New Roman"/>
+          <w:b/>
+          <w:bCs/>
+          <w:color w:val="7030A0"/>
+          <w:sz w:val="24"/>
+          <w:szCs w:val="24"/>
+        </w:rPr>
+        <w:t xml:space="preserve">, </w:t>
+      </w:r>
+      <w:proofErr w:type="spellStart"/>
+      <w:r>
+        <w:rPr>
+          <w:rFonts w:ascii="Times New Roman" w:hAnsi="Times New Roman" w:cs="Times New Roman"/>
+          <w:b/>
+          <w:bCs/>
+          <w:color w:val="7030A0"/>
+          <w:sz w:val="24"/>
+          <w:szCs w:val="24"/>
+        </w:rPr>
+        <w:t>eh.emp_id</w:t>
+      </w:r>
+      <w:proofErr w:type="spellEnd"/>
+      <w:r>
+        <w:rPr>
+          <w:rFonts w:ascii="Times New Roman" w:hAnsi="Times New Roman" w:cs="Times New Roman"/>
+          <w:b/>
+          <w:bCs/>
+          <w:color w:val="7030A0"/>
+          <w:sz w:val="24"/>
+          <w:szCs w:val="24"/>
+        </w:rPr>
+        <w:t xml:space="preserve"> as </w:t>
+      </w:r>
+      <w:proofErr w:type="spellStart"/>
+      <w:r>
+        <w:rPr>
+          <w:rFonts w:ascii="Times New Roman" w:hAnsi="Times New Roman" w:cs="Times New Roman"/>
+          <w:b/>
+          <w:bCs/>
+          <w:color w:val="7030A0"/>
+          <w:sz w:val="24"/>
+          <w:szCs w:val="24"/>
+        </w:rPr>
+        <w:t>employee_hierarchy</w:t>
+      </w:r>
+      <w:proofErr w:type="spellEnd"/>
+    </w:p>
+    <w:p>
+      <w:pPr>
+        <w:jc w:val="both"/>
+        <w:rPr>
+          <w:rFonts w:ascii="Times New Roman" w:hAnsi="Times New Roman" w:cs="Times New Roman"/>
+          <w:b/>
+          <w:bCs/>
+          <w:color w:val="7030A0"/>
+          <w:sz w:val="24"/>
+          <w:szCs w:val="24"/>
+        </w:rPr>
+      </w:pPr>
+      <w:r>
+        <w:rPr>
+          <w:rFonts w:ascii="Times New Roman" w:hAnsi="Times New Roman" w:cs="Times New Roman"/>
+          <w:b/>
+          <w:bCs/>
+          <w:color w:val="7030A0"/>
+          <w:sz w:val="24"/>
+          <w:szCs w:val="24"/>
+        </w:rPr>
+        <w:tab/>
+      </w:r>
+      <w:r>
+        <w:rPr>
+          <w:rFonts w:ascii="Times New Roman" w:hAnsi="Times New Roman" w:cs="Times New Roman"/>
+          <w:b/>
+          <w:bCs/>
+          <w:color w:val="7030A0"/>
+          <w:sz w:val="24"/>
+          <w:szCs w:val="24"/>
+        </w:rPr>
+        <w:tab/>
+      </w:r>
+      <w:r>
+        <w:rPr>
+          <w:rFonts w:ascii="Times New Roman" w:hAnsi="Times New Roman" w:cs="Times New Roman"/>
+          <w:b/>
+          <w:bCs/>
+          <w:color w:val="7030A0"/>
+          <w:sz w:val="24"/>
+          <w:szCs w:val="24"/>
+        </w:rPr>
+        <w:tab/>
+        <w:t xml:space="preserve">from (select </w:t>
+      </w:r>
+      <w:proofErr w:type="spellStart"/>
+      <w:r>
+        <w:rPr>
+          <w:rFonts w:ascii="Times New Roman" w:hAnsi="Times New Roman" w:cs="Times New Roman"/>
+          <w:b/>
+          <w:bCs/>
+          <w:color w:val="7030A0"/>
+          <w:sz w:val="24"/>
+          <w:szCs w:val="24"/>
+        </w:rPr>
+        <w:t>emp_id</w:t>
+      </w:r>
+      <w:proofErr w:type="spellEnd"/>
+      <w:r>
+        <w:rPr>
+          <w:rFonts w:ascii="Times New Roman" w:hAnsi="Times New Roman" w:cs="Times New Roman"/>
+          <w:b/>
+          <w:bCs/>
+          <w:color w:val="7030A0"/>
+          <w:sz w:val="24"/>
+          <w:szCs w:val="24"/>
+        </w:rPr>
+        <w:t xml:space="preserve">, </w:t>
+      </w:r>
+      <w:proofErr w:type="spellStart"/>
+      <w:r>
+        <w:rPr>
+          <w:rFonts w:ascii="Times New Roman" w:hAnsi="Times New Roman" w:cs="Times New Roman"/>
+          <w:b/>
+          <w:bCs/>
+          <w:color w:val="7030A0"/>
+          <w:sz w:val="24"/>
+          <w:szCs w:val="24"/>
+        </w:rPr>
+        <w:t>emp_id</w:t>
+      </w:r>
+      <w:proofErr w:type="spellEnd"/>
+      <w:r>
+        <w:rPr>
+          <w:rFonts w:ascii="Times New Roman" w:hAnsi="Times New Roman" w:cs="Times New Roman"/>
+          <w:b/>
+          <w:bCs/>
+          <w:color w:val="7030A0"/>
+          <w:sz w:val="24"/>
+          <w:szCs w:val="24"/>
+        </w:rPr>
+        <w:t xml:space="preserve"> as </w:t>
+      </w:r>
+      <w:proofErr w:type="spellStart"/>
+      <w:r>
+        <w:rPr>
+          <w:rFonts w:ascii="Times New Roman" w:hAnsi="Times New Roman" w:cs="Times New Roman"/>
+          <w:b/>
+          <w:bCs/>
+          <w:color w:val="7030A0"/>
+          <w:sz w:val="24"/>
+          <w:szCs w:val="24"/>
+        </w:rPr>
+        <w:t>employee_hierarchy</w:t>
+      </w:r>
+      <w:proofErr w:type="spellEnd"/>
+    </w:p>
+    <w:p>
+      <w:pPr>
+        <w:jc w:val="both"/>
+        <w:rPr>
+          <w:rFonts w:ascii="Times New Roman" w:hAnsi="Times New Roman" w:cs="Times New Roman"/>
+          <w:b/>
+          <w:bCs/>
+          <w:color w:val="7030A0"/>
+          <w:sz w:val="24"/>
+          <w:szCs w:val="24"/>
+        </w:rPr>
+      </w:pPr>
+      <w:r>
+        <w:rPr>
+          <w:rFonts w:ascii="Times New Roman" w:hAnsi="Times New Roman" w:cs="Times New Roman"/>
+          <w:b/>
+          <w:bCs/>
+          <w:color w:val="7030A0"/>
+          <w:sz w:val="24"/>
+          <w:szCs w:val="24"/>
+        </w:rPr>
+        <w:tab/>
+      </w:r>
+      <w:r>
+        <w:rPr>
+          <w:rFonts w:ascii="Times New Roman" w:hAnsi="Times New Roman" w:cs="Times New Roman"/>
+          <w:b/>
+          <w:bCs/>
+          <w:color w:val="7030A0"/>
+          <w:sz w:val="24"/>
+          <w:szCs w:val="24"/>
+        </w:rPr>
+        <w:tab/>
+      </w:r>
+      <w:r>
+        <w:rPr>
+          <w:rFonts w:ascii="Times New Roman" w:hAnsi="Times New Roman" w:cs="Times New Roman"/>
+          <w:b/>
+          <w:bCs/>
+          <w:color w:val="7030A0"/>
+          <w:sz w:val="24"/>
+          <w:szCs w:val="24"/>
+        </w:rPr>
+        <w:tab/>
+      </w:r>
+      <w:r>
+        <w:rPr>
+          <w:rFonts w:ascii="Times New Roman" w:hAnsi="Times New Roman" w:cs="Times New Roman"/>
+          <w:b/>
+          <w:bCs/>
+          <w:color w:val="7030A0"/>
+          <w:sz w:val="24"/>
+          <w:szCs w:val="24"/>
+        </w:rPr>
+        <w:tab/>
+      </w:r>
+      <w:r>
+        <w:rPr>
+          <w:rFonts w:ascii="Times New Roman" w:hAnsi="Times New Roman" w:cs="Times New Roman"/>
+          <w:b/>
+          <w:bCs/>
+          <w:color w:val="7030A0"/>
+          <w:sz w:val="24"/>
+          <w:szCs w:val="24"/>
+        </w:rPr>
+        <w:tab/>
+        <w:t xml:space="preserve">from </w:t>
+      </w:r>
+      <w:proofErr w:type="spellStart"/>
+      <w:r>
+        <w:rPr>
+          <w:rFonts w:ascii="Times New Roman" w:hAnsi="Times New Roman" w:cs="Times New Roman"/>
+          <w:b/>
+          <w:bCs/>
+          <w:color w:val="7030A0"/>
+          <w:sz w:val="24"/>
+          <w:szCs w:val="24"/>
+        </w:rPr>
+        <w:t>emp_hierarchy</w:t>
+      </w:r>
+      <w:proofErr w:type="spellEnd"/>
+      <w:r>
+        <w:rPr>
+          <w:rFonts w:ascii="Times New Roman" w:hAnsi="Times New Roman" w:cs="Times New Roman"/>
+          <w:b/>
+          <w:bCs/>
+          <w:color w:val="7030A0"/>
+          <w:sz w:val="24"/>
+          <w:szCs w:val="24"/>
+        </w:rPr>
+        <w:t xml:space="preserve"> where </w:t>
+      </w:r>
+      <w:proofErr w:type="spellStart"/>
+      <w:r>
+        <w:rPr>
+          <w:rFonts w:ascii="Times New Roman" w:hAnsi="Times New Roman" w:cs="Times New Roman"/>
+          <w:b/>
+          <w:bCs/>
+          <w:color w:val="7030A0"/>
+          <w:sz w:val="24"/>
+          <w:szCs w:val="24"/>
+        </w:rPr>
+        <w:t>emp_id</w:t>
+      </w:r>
+      <w:proofErr w:type="spellEnd"/>
+      <w:r>
+        <w:rPr>
+          <w:rFonts w:ascii="Times New Roman" w:hAnsi="Times New Roman" w:cs="Times New Roman"/>
+          <w:b/>
+          <w:bCs/>
+          <w:color w:val="7030A0"/>
+          <w:sz w:val="24"/>
+          <w:szCs w:val="24"/>
+        </w:rPr>
+        <w:t xml:space="preserve"> = 1) </w:t>
+      </w:r>
+      <w:proofErr w:type="spellStart"/>
+      <w:r>
+        <w:rPr>
+          <w:rFonts w:ascii="Times New Roman" w:hAnsi="Times New Roman" w:cs="Times New Roman"/>
+          <w:b/>
+          <w:bCs/>
+          <w:color w:val="7030A0"/>
+          <w:sz w:val="24"/>
+          <w:szCs w:val="24"/>
+        </w:rPr>
+        <w:t>cte</w:t>
+      </w:r>
+      <w:proofErr w:type="spellEnd"/>
+    </w:p>
+    <w:p>
+      <w:pPr>
+        <w:jc w:val="both"/>
+        <w:rPr>
+          <w:rFonts w:ascii="Times New Roman" w:hAnsi="Times New Roman" w:cs="Times New Roman"/>
+          <w:b/>
+          <w:bCs/>
+          <w:color w:val="7030A0"/>
+          <w:sz w:val="24"/>
+          <w:szCs w:val="24"/>
+        </w:rPr>
+      </w:pPr>
+      <w:r>
+        <w:rPr>
+          <w:rFonts w:ascii="Times New Roman" w:hAnsi="Times New Roman" w:cs="Times New Roman"/>
+          <w:b/>
+          <w:bCs/>
+          <w:color w:val="7030A0"/>
+          <w:sz w:val="24"/>
+          <w:szCs w:val="24"/>
+        </w:rPr>
+        <w:tab/>
+      </w:r>
+      <w:r>
+        <w:rPr>
+          <w:rFonts w:ascii="Times New Roman" w:hAnsi="Times New Roman" w:cs="Times New Roman"/>
+          <w:b/>
+          <w:bCs/>
+          <w:color w:val="7030A0"/>
+          <w:sz w:val="24"/>
+          <w:szCs w:val="24"/>
+        </w:rPr>
+        <w:tab/>
+      </w:r>
+      <w:r>
+        <w:rPr>
+          <w:rFonts w:ascii="Times New Roman" w:hAnsi="Times New Roman" w:cs="Times New Roman"/>
+          <w:b/>
+          <w:bCs/>
+          <w:color w:val="7030A0"/>
+          <w:sz w:val="24"/>
+          <w:szCs w:val="24"/>
+        </w:rPr>
+        <w:tab/>
+        <w:t xml:space="preserve">join </w:t>
+      </w:r>
+      <w:proofErr w:type="spellStart"/>
+      <w:r>
+        <w:rPr>
+          <w:rFonts w:ascii="Times New Roman" w:hAnsi="Times New Roman" w:cs="Times New Roman"/>
+          <w:b/>
+          <w:bCs/>
+          <w:color w:val="7030A0"/>
+          <w:sz w:val="24"/>
+          <w:szCs w:val="24"/>
+        </w:rPr>
+        <w:t>emp_hierarchy</w:t>
+      </w:r>
+      <w:proofErr w:type="spellEnd"/>
+      <w:r>
+        <w:rPr>
+          <w:rFonts w:ascii="Times New Roman" w:hAnsi="Times New Roman" w:cs="Times New Roman"/>
+          <w:b/>
+          <w:bCs/>
+          <w:color w:val="7030A0"/>
+          <w:sz w:val="24"/>
+          <w:szCs w:val="24"/>
+        </w:rPr>
+        <w:t xml:space="preserve"> eh on </w:t>
+      </w:r>
+      <w:proofErr w:type="spellStart"/>
+      <w:r>
+        <w:rPr>
+          <w:rFonts w:ascii="Times New Roman" w:hAnsi="Times New Roman" w:cs="Times New Roman"/>
+          <w:b/>
+          <w:bCs/>
+          <w:color w:val="7030A0"/>
+          <w:sz w:val="24"/>
+          <w:szCs w:val="24"/>
+        </w:rPr>
+        <w:t>cte.emp_id</w:t>
+      </w:r>
+      <w:proofErr w:type="spellEnd"/>
+      <w:r>
+        <w:rPr>
+          <w:rFonts w:ascii="Times New Roman" w:hAnsi="Times New Roman" w:cs="Times New Roman"/>
+          <w:b/>
+          <w:bCs/>
+          <w:color w:val="7030A0"/>
+          <w:sz w:val="24"/>
+          <w:szCs w:val="24"/>
+        </w:rPr>
+        <w:t xml:space="preserve"> = </w:t>
+      </w:r>
+      <w:proofErr w:type="spellStart"/>
+      <w:r>
+        <w:rPr>
+          <w:rFonts w:ascii="Times New Roman" w:hAnsi="Times New Roman" w:cs="Times New Roman"/>
+          <w:b/>
+          <w:bCs/>
+          <w:color w:val="7030A0"/>
+          <w:sz w:val="24"/>
+          <w:szCs w:val="24"/>
+        </w:rPr>
+        <w:t>eh.reporting_id</w:t>
+      </w:r>
+      <w:proofErr w:type="spellEnd"/>
+      <w:r>
+        <w:rPr>
+          <w:rFonts w:ascii="Times New Roman" w:hAnsi="Times New Roman" w:cs="Times New Roman"/>
+          <w:b/>
+          <w:bCs/>
+          <w:color w:val="7030A0"/>
+          <w:sz w:val="24"/>
+          <w:szCs w:val="24"/>
+        </w:rPr>
+        <w:t>)</w:t>
+      </w:r>
+      <w:proofErr w:type="spellStart"/>
+      <w:r>
+        <w:rPr>
+          <w:rFonts w:ascii="Times New Roman" w:hAnsi="Times New Roman" w:cs="Times New Roman"/>
+          <w:b/>
+          <w:bCs/>
+          <w:color w:val="7030A0"/>
+          <w:sz w:val="24"/>
+          <w:szCs w:val="24"/>
+        </w:rPr>
+        <w:t>cte</w:t>
+      </w:r>
+      <w:proofErr w:type="spellEnd"/>
+    </w:p>
+    <w:p>
+      <w:pPr>
+        <w:jc w:val="both"/>
+        <w:rPr>
+          <w:rFonts w:ascii="Times New Roman" w:hAnsi="Times New Roman" w:cs="Times New Roman"/>
+          <w:b/>
+          <w:bCs/>
+          <w:color w:val="7030A0"/>
+          <w:sz w:val="24"/>
+          <w:szCs w:val="24"/>
+        </w:rPr>
+      </w:pPr>
+      <w:r>
+        <w:rPr>
+          <w:rFonts w:ascii="Times New Roman" w:hAnsi="Times New Roman" w:cs="Times New Roman"/>
+          <w:b/>
+          <w:bCs/>
+          <w:color w:val="7030A0"/>
+          <w:sz w:val="24"/>
+          <w:szCs w:val="24"/>
+        </w:rPr>
+        <w:tab/>
+        <w:t xml:space="preserve">join </w:t>
+      </w:r>
+      <w:proofErr w:type="spellStart"/>
+      <w:r>
+        <w:rPr>
+          <w:rFonts w:ascii="Times New Roman" w:hAnsi="Times New Roman" w:cs="Times New Roman"/>
+          <w:b/>
+          <w:bCs/>
+          <w:color w:val="7030A0"/>
+          <w:sz w:val="24"/>
+          <w:szCs w:val="24"/>
+        </w:rPr>
+        <w:t>emp_hierarchy</w:t>
+      </w:r>
+      <w:proofErr w:type="spellEnd"/>
+      <w:r>
+        <w:rPr>
+          <w:rFonts w:ascii="Times New Roman" w:hAnsi="Times New Roman" w:cs="Times New Roman"/>
+          <w:b/>
+          <w:bCs/>
+          <w:color w:val="7030A0"/>
+          <w:sz w:val="24"/>
+          <w:szCs w:val="24"/>
+        </w:rPr>
+        <w:t xml:space="preserve"> eh on </w:t>
+      </w:r>
+      <w:proofErr w:type="spellStart"/>
+      <w:r>
+        <w:rPr>
+          <w:rFonts w:ascii="Times New Roman" w:hAnsi="Times New Roman" w:cs="Times New Roman"/>
+          <w:b/>
+          <w:bCs/>
+          <w:color w:val="7030A0"/>
+          <w:sz w:val="24"/>
+          <w:szCs w:val="24"/>
+        </w:rPr>
+        <w:t>cte.employee_hierarchy</w:t>
+      </w:r>
+      <w:proofErr w:type="spellEnd"/>
+      <w:r>
+        <w:rPr>
+          <w:rFonts w:ascii="Times New Roman" w:hAnsi="Times New Roman" w:cs="Times New Roman"/>
+          <w:b/>
+          <w:bCs/>
+          <w:color w:val="7030A0"/>
+          <w:sz w:val="24"/>
+          <w:szCs w:val="24"/>
+        </w:rPr>
+        <w:t xml:space="preserve"> = </w:t>
+      </w:r>
+      <w:proofErr w:type="spellStart"/>
+      <w:r>
+        <w:rPr>
+          <w:rFonts w:ascii="Times New Roman" w:hAnsi="Times New Roman" w:cs="Times New Roman"/>
+          <w:b/>
+          <w:bCs/>
+          <w:color w:val="7030A0"/>
+          <w:sz w:val="24"/>
+          <w:szCs w:val="24"/>
+        </w:rPr>
+        <w:t>eh.reporting_id</w:t>
+      </w:r>
+      <w:proofErr w:type="spellEnd"/>
+      <w:r>
+        <w:rPr>
+          <w:rFonts w:ascii="Times New Roman" w:hAnsi="Times New Roman" w:cs="Times New Roman"/>
+          <w:b/>
+          <w:bCs/>
+          <w:color w:val="7030A0"/>
+          <w:sz w:val="24"/>
+          <w:szCs w:val="24"/>
+        </w:rPr>
+        <w:t>;</w:t>
+      </w:r>
+    </w:p>
+    <w:p>
+      <w:pPr>
+        <w:jc w:val="both"/>
+        <w:rPr>
+          <w:rFonts w:ascii="Times New Roman" w:hAnsi="Times New Roman" w:cs="Times New Roman"/>
+          <w:sz w:val="24"/>
+          <w:szCs w:val="24"/>
+        </w:rPr>
+      </w:pPr>
+      <w:r>
+        <w:rPr>
+          <w:rFonts w:ascii="Times New Roman" w:hAnsi="Times New Roman" w:cs="Times New Roman"/>
+          <w:noProof/>
+          <w:sz w:val="24"/>
+          <w:szCs w:val="24"/>
+        </w:rPr>
+        <w:drawing>
+          <wp:inline distT="0" distB="0" distL="0" distR="0" wp14:anchorId="0E1E3240" wp14:editId="5DBD80B0">
+            <wp:extent cx="5731510" cy="3222625"/>
+            <wp:effectExtent l="0" t="0" r="2540" b="0"/>
+            <wp:docPr id="5" name="Picture 5"/>
+            <wp:cNvGraphicFramePr>
+              <a:graphicFrameLocks xmlns:a="http://schemas.openxmlformats.org/drawingml/2006/main" noChangeAspect="1"/>
+            </wp:cNvGraphicFramePr>
+            <a:graphic xmlns:a="http://schemas.openxmlformats.org/drawingml/2006/main">
+              <a:graphicData uri="http://schemas.openxmlformats.org/drawingml/2006/picture">
+                <pic:pic xmlns:pic="http://schemas.openxmlformats.org/drawingml/2006/picture">
+                  <pic:nvPicPr>
+                    <pic:cNvPr id="1" name=""/>
+                    <pic:cNvPicPr/>
+                  </pic:nvPicPr>
+                  <pic:blipFill>
+                    <a:blip r:embed="rId14"/>
+                    <a:stretch>
+                      <a:fillRect/>
+                    </a:stretch>
+                  </pic:blipFill>
+                  <pic:spPr>
+                    <a:xfrm>
+                      <a:off x="0" y="0"/>
+                      <a:ext cx="5731510" cy="3222625"/>
+                    </a:xfrm>
+                    <a:prstGeom prst="rect">
+                      <a:avLst/>
+                    </a:prstGeom>
+                  </pic:spPr>
+                </pic:pic>
+              </a:graphicData>
+            </a:graphic>
+          </wp:inline>
+        </w:drawing>
+      </w:r>
     </w:p>
     <w:sectPr>
       <w:pgSz w:w="11906" w:h="16838"/>
@@ -9635,6 +13266,155 @@
     </w:lvl>
   </w:abstractNum>
   <w:abstractNum w:abstractNumId="1" w15:restartNumberingAfterBreak="0">
+    <w:nsid w:val="6A7D0034"/>
+    <w:multiLevelType w:val="multilevel"/>
+    <w:tmpl w:val="DFFC839C"/>
+    <w:lvl w:ilvl="0">
+      <w:start w:val="1"/>
+      <w:numFmt w:val="bullet"/>
+      <w:lvlText w:val=""/>
+      <w:lvlJc w:val="left"/>
+      <w:pPr>
+        <w:tabs>
+          <w:tab w:val="num" w:pos="720"/>
+        </w:tabs>
+        <w:ind w:left="720" w:hanging="360"/>
+      </w:pPr>
+      <w:rPr>
+        <w:rFonts w:ascii="Symbol" w:hAnsi="Symbol" w:hint="default"/>
+        <w:sz w:val="20"/>
+      </w:rPr>
+    </w:lvl>
+    <w:lvl w:ilvl="1" w:tentative="1">
+      <w:start w:val="1"/>
+      <w:numFmt w:val="bullet"/>
+      <w:lvlText w:val="o"/>
+      <w:lvlJc w:val="left"/>
+      <w:pPr>
+        <w:tabs>
+          <w:tab w:val="num" w:pos="1440"/>
+        </w:tabs>
+        <w:ind w:left="1440" w:hanging="360"/>
+      </w:pPr>
+      <w:rPr>
+        <w:rFonts w:ascii="Courier New" w:hAnsi="Courier New" w:hint="default"/>
+        <w:sz w:val="20"/>
+      </w:rPr>
+    </w:lvl>
+    <w:lvl w:ilvl="2" w:tentative="1">
+      <w:start w:val="1"/>
+      <w:numFmt w:val="bullet"/>
+      <w:lvlText w:val=""/>
+      <w:lvlJc w:val="left"/>
+      <w:pPr>
+        <w:tabs>
+          <w:tab w:val="num" w:pos="2160"/>
+        </w:tabs>
+        <w:ind w:left="2160" w:hanging="360"/>
+      </w:pPr>
+      <w:rPr>
+        <w:rFonts w:ascii="Wingdings" w:hAnsi="Wingdings" w:hint="default"/>
+        <w:sz w:val="20"/>
+      </w:rPr>
+    </w:lvl>
+    <w:lvl w:ilvl="3" w:tentative="1">
+      <w:start w:val="1"/>
+      <w:numFmt w:val="bullet"/>
+      <w:lvlText w:val=""/>
+      <w:lvlJc w:val="left"/>
+      <w:pPr>
+        <w:tabs>
+          <w:tab w:val="num" w:pos="2880"/>
+        </w:tabs>
+        <w:ind w:left="2880" w:hanging="360"/>
+      </w:pPr>
+      <w:rPr>
+        <w:rFonts w:ascii="Wingdings" w:hAnsi="Wingdings" w:hint="default"/>
+        <w:sz w:val="20"/>
+      </w:rPr>
+    </w:lvl>
+    <w:lvl w:ilvl="4" w:tentative="1">
+      <w:start w:val="1"/>
+      <w:numFmt w:val="bullet"/>
+      <w:lvlText w:val=""/>
+      <w:lvlJc w:val="left"/>
+      <w:pPr>
+        <w:tabs>
+          <w:tab w:val="num" w:pos="3600"/>
+        </w:tabs>
+        <w:ind w:left="3600" w:hanging="360"/>
+      </w:pPr>
+      <w:rPr>
+        <w:rFonts w:ascii="Wingdings" w:hAnsi="Wingdings" w:hint="default"/>
+        <w:sz w:val="20"/>
+      </w:rPr>
+    </w:lvl>
+    <w:lvl w:ilvl="5" w:tentative="1">
+      <w:start w:val="1"/>
+      <w:numFmt w:val="bullet"/>
+      <w:lvlText w:val=""/>
+      <w:lvlJc w:val="left"/>
+      <w:pPr>
+        <w:tabs>
+          <w:tab w:val="num" w:pos="4320"/>
+        </w:tabs>
+        <w:ind w:left="4320" w:hanging="360"/>
+      </w:pPr>
+      <w:rPr>
+        <w:rFonts w:ascii="Wingdings" w:hAnsi="Wingdings" w:hint="default"/>
+        <w:sz w:val="20"/>
+      </w:rPr>
+    </w:lvl>
+    <w:lvl w:ilvl="6" w:tentative="1">
+      <w:start w:val="1"/>
+      <w:numFmt w:val="bullet"/>
+      <w:lvlText w:val=""/>
+      <w:lvlJc w:val="left"/>
+      <w:pPr>
+        <w:tabs>
+          <w:tab w:val="num" w:pos="5040"/>
+        </w:tabs>
+        <w:ind w:left="5040" w:hanging="360"/>
+      </w:pPr>
+      <w:rPr>
+        <w:rFonts w:ascii="Wingdings" w:hAnsi="Wingdings" w:hint="default"/>
+        <w:sz w:val="20"/>
+      </w:rPr>
+    </w:lvl>
+    <w:lvl w:ilvl="7" w:tentative="1">
+      <w:start w:val="1"/>
+      <w:numFmt w:val="bullet"/>
+      <w:lvlText w:val=""/>
+      <w:lvlJc w:val="left"/>
+      <w:pPr>
+        <w:tabs>
+          <w:tab w:val="num" w:pos="5760"/>
+        </w:tabs>
+        <w:ind w:left="5760" w:hanging="360"/>
+      </w:pPr>
+      <w:rPr>
+        <w:rFonts w:ascii="Wingdings" w:hAnsi="Wingdings" w:hint="default"/>
+        <w:sz w:val="20"/>
+      </w:rPr>
+    </w:lvl>
+    <w:lvl w:ilvl="8" w:tentative="1">
+      <w:start w:val="1"/>
+      <w:numFmt w:val="bullet"/>
+      <w:lvlText w:val=""/>
+      <w:lvlJc w:val="left"/>
+      <w:pPr>
+        <w:tabs>
+          <w:tab w:val="num" w:pos="6480"/>
+        </w:tabs>
+        <w:ind w:left="6480" w:hanging="360"/>
+      </w:pPr>
+      <w:rPr>
+        <w:rFonts w:ascii="Wingdings" w:hAnsi="Wingdings" w:hint="default"/>
+        <w:sz w:val="20"/>
+      </w:rPr>
+    </w:lvl>
+  </w:abstractNum>
+  <w:abstractNum w:abstractNumId="2" w15:restartNumberingAfterBreak="0">
     <w:nsid w:val="6FB95413"/>
     <w:multiLevelType w:val="multilevel"/>
     <w:tmpl w:val="64D4A676"/>
@@ -9747,7 +13527,7 @@
       </w:pPr>
     </w:lvl>
   </w:abstractNum>
-  <w:abstractNum w:abstractNumId="2" w15:restartNumberingAfterBreak="0">
+  <w:abstractNum w:abstractNumId="3" w15:restartNumberingAfterBreak="0">
     <w:nsid w:val="725F79AE"/>
     <w:multiLevelType w:val="multilevel"/>
     <w:tmpl w:val="A532F878"/>
@@ -9897,12 +13677,15 @@
     </w:lvl>
   </w:abstractNum>
   <w:num w:numId="1">
-    <w:abstractNumId w:val="2"/>
+    <w:abstractNumId w:val="3"/>
   </w:num>
   <w:num w:numId="2">
     <w:abstractNumId w:val="0"/>
   </w:num>
   <w:num w:numId="3">
+    <w:abstractNumId w:val="2"/>
+  </w:num>
+  <w:num w:numId="4">
     <w:abstractNumId w:val="1"/>
   </w:num>
 </w:numbering>

</xml_diff>